<commit_message>
Fixes based on comments to pull request
</commit_message>
<xml_diff>
--- a/specification/e2e-message-exchange/e2e-message-exchange.docx
+++ b/specification/e2e-message-exchange/e2e-message-exchange.docx
@@ -37,28 +37,46 @@
       <w:r>
         <w:t xml:space="preserve">The E2E message exchange provides capabilities for:</w:t>
       </w:r>
-      <w:r>
-        <w:t xml:space="preserve"> </w:t>
-      </w:r>
-      <w:r>
-        <w:t xml:space="preserve">* a secure message exchange (confidentiality, integrity and identity authentication) through exchange of USP Messages that are secured by the originating and receiving USP Endpoints.</w:t>
-      </w:r>
-      <w:r>
-        <w:t xml:space="preserve"> </w:t>
-      </w:r>
-      <w:r>
-        <w:t xml:space="preserve">* Reliable transmission of secure protected or unprotected USP Messages.</w:t>
-      </w:r>
-      <w:r>
-        <w:t xml:space="preserve"> </w:t>
-      </w:r>
-      <w:r>
-        <w:t xml:space="preserve">* Segmentation and reassembly of secure or plaintext USP Messages that would be too large to transfer through the intermediate MTP Proxies.</w:t>
-      </w:r>
-    </w:p>
-    <w:p>
-      <w:pPr>
-        <w:pStyle w:val="BodyText"/>
+    </w:p>
+    <w:p>
+      <w:pPr>
+        <w:pStyle w:val="Compact"/>
+        <w:numPr>
+          <w:numId w:val="1001"/>
+          <w:ilvl w:val="0"/>
+        </w:numPr>
+      </w:pPr>
+      <w:r>
+        <w:t xml:space="preserve">a secure message exchange (confidentiality, integrity and identity authentication) through exchange of USP Messages that are secured by the originating and receiving USP Endpoints.</w:t>
+      </w:r>
+    </w:p>
+    <w:p>
+      <w:pPr>
+        <w:pStyle w:val="Compact"/>
+        <w:numPr>
+          <w:numId w:val="1001"/>
+          <w:ilvl w:val="0"/>
+        </w:numPr>
+      </w:pPr>
+      <w:r>
+        <w:t xml:space="preserve">Reliable transmission of secure protected or unprotected USP Messages.</w:t>
+      </w:r>
+    </w:p>
+    <w:p>
+      <w:pPr>
+        <w:pStyle w:val="Compact"/>
+        <w:numPr>
+          <w:numId w:val="1001"/>
+          <w:ilvl w:val="0"/>
+        </w:numPr>
+      </w:pPr>
+      <w:r>
+        <w:t xml:space="preserve">Segmentation and reassembly of secure or plaintext USP Messages that would be too large to transfer through the intermediate MTP Proxies.</w:t>
+      </w:r>
+    </w:p>
+    <w:p>
+      <w:pPr>
+        <w:pStyle w:val="FirstParagraph"/>
       </w:pPr>
       <w:r>
         <w:t xml:space="preserve">These E2E message exchange capabilities of security, reliability and segmentation can be employed independently or in any combination. For example, large unprotected USP Messages can be exchanged in a reliable manner or smaller protected USP Messages can be exchanged in an unreliable manner.</w:t>
@@ -745,7 +763,7 @@
         <w:t xml:space="preserve"> </w:t>
       </w:r>
       <w:r>
-        <w:t xml:space="preserve">element that is not currently associated with the Agent/Controller combination and a USP Record with a</w:t>
+        <w:t xml:space="preserve">element that is not currently associated with the Agent/Controller combination and a</w:t>
       </w:r>
       <w:r>
         <w:t xml:space="preserve"> </w:t>
@@ -952,7 +970,7 @@
     <w:p>
       <w:pPr>
         <w:numPr>
-          <w:numId w:val="1001"/>
+          <w:numId w:val="1002"/>
           <w:ilvl w:val="0"/>
         </w:numPr>
       </w:pPr>
@@ -963,7 +981,7 @@
     <w:p>
       <w:pPr>
         <w:numPr>
-          <w:numId w:val="1001"/>
+          <w:numId w:val="1002"/>
           <w:ilvl w:val="0"/>
         </w:numPr>
       </w:pPr>
@@ -1014,23 +1032,6 @@
           <w:b/>
         </w:rPr>
         <w:t xml:space="preserve">R-E2E.8</w:t>
-      </w:r>
-      <w:r>
-        <w:t xml:space="preserve"> </w:t>
-      </w:r>
-      <w:r>
-        <w:t xml:space="preserve">– Unless protected by the underlying MTP, when a USP Endpoint receives a USP Record, the USP Endpoint MUST verify the integrity of the non-payload portion of the USP Record.</w:t>
-      </w:r>
-    </w:p>
-    <w:p>
-      <w:pPr>
-        <w:pStyle w:val="BodyText"/>
-      </w:pPr>
-      <w:r>
-        <w:rPr>
-          <w:b/>
-        </w:rPr>
-        <w:t xml:space="preserve">R-E2E.9</w:t>
       </w:r>
       <w:r>
         <w:t xml:space="preserve"> </w:t>
@@ -1061,7 +1062,7 @@
         <w:rPr>
           <w:b/>
         </w:rPr>
-        <w:t xml:space="preserve">R-E2E.10</w:t>
+        <w:t xml:space="preserve">R-E2E.9</w:t>
       </w:r>
       <w:r>
         <w:t xml:space="preserve"> </w:t>
@@ -1125,7 +1126,7 @@
         <w:rPr>
           <w:b/>
         </w:rPr>
-        <w:t xml:space="preserve">R-E2E.12</w:t>
+        <w:t xml:space="preserve">R-E2E.10</w:t>
       </w:r>
       <w:r>
         <w:t xml:space="preserve"> </w:t>
@@ -1205,7 +1206,7 @@
         <w:rPr>
           <w:b/>
         </w:rPr>
-        <w:t xml:space="preserve">R-E2E.13</w:t>
+        <w:t xml:space="preserve">R-E2E.11</w:t>
       </w:r>
       <w:r>
         <w:t xml:space="preserve"> </w:t>
@@ -1252,7 +1253,7 @@
         <w:rPr>
           <w:b/>
         </w:rPr>
-        <w:t xml:space="preserve">R-E2E.14</w:t>
+        <w:t xml:space="preserve">R-E2E.12</w:t>
       </w:r>
       <w:r>
         <w:t xml:space="preserve"> </w:t>
@@ -1347,7 +1348,7 @@
         <w:rPr>
           <w:b/>
         </w:rPr>
-        <w:t xml:space="preserve">R-E2E.15</w:t>
+        <w:t xml:space="preserve">R-E2E.13</w:t>
       </w:r>
       <w:r>
         <w:t xml:space="preserve"> </w:t>
@@ -1974,41 +1975,41 @@
         <w:rPr>
           <w:b/>
         </w:rPr>
+        <w:t xml:space="preserve">R-E2E.14</w:t>
+      </w:r>
+      <w:r>
+        <w:t xml:space="preserve"> </w:t>
+      </w:r>
+      <w:r>
+        <w:t xml:space="preserve">- Beginning with the tenth retry attempt, the Agent MUST choose from the fixed maximum range. The Agent will continue to retry a failed session establishment until a USP message is successfully received by the Agent or until the NotificationExpiration time is reached.</w:t>
+      </w:r>
+    </w:p>
+    <w:p>
+      <w:pPr>
+        <w:pStyle w:val="BodyText"/>
+      </w:pPr>
+      <w:r>
+        <w:rPr>
+          <w:b/>
+        </w:rPr>
+        <w:t xml:space="preserve">R-E2E.15</w:t>
+      </w:r>
+      <w:r>
+        <w:t xml:space="preserve"> </w:t>
+      </w:r>
+      <w:r>
+        <w:t xml:space="preserve">– Once a USP Message is successfully received, the Agent MUST reset the E2E Session retry count to zero for the next E2E Session establishment.</w:t>
+      </w:r>
+    </w:p>
+    <w:p>
+      <w:pPr>
+        <w:pStyle w:val="BodyText"/>
+      </w:pPr>
+      <w:r>
+        <w:rPr>
+          <w:b/>
+        </w:rPr>
         <w:t xml:space="preserve">R-E2E.16</w:t>
-      </w:r>
-      <w:r>
-        <w:t xml:space="preserve"> </w:t>
-      </w:r>
-      <w:r>
-        <w:t xml:space="preserve">- Beginning with the tenth retry attempt, the Agent MUST choose from the fixed maximum range. The Agent will continue to retry a failed session establishment until a USP message is successfully received by the Agent or until the NotificationExpiration time is reached.</w:t>
-      </w:r>
-    </w:p>
-    <w:p>
-      <w:pPr>
-        <w:pStyle w:val="BodyText"/>
-      </w:pPr>
-      <w:r>
-        <w:rPr>
-          <w:b/>
-        </w:rPr>
-        <w:t xml:space="preserve">R-E2E.17</w:t>
-      </w:r>
-      <w:r>
-        <w:t xml:space="preserve"> </w:t>
-      </w:r>
-      <w:r>
-        <w:t xml:space="preserve">– Once a USP Message is successfully received, the Agent MUST reset the E2E Session retry count to zero for the next E2E Session establishment.</w:t>
-      </w:r>
-    </w:p>
-    <w:p>
-      <w:pPr>
-        <w:pStyle w:val="BodyText"/>
-      </w:pPr>
-      <w:r>
-        <w:rPr>
-          <w:b/>
-        </w:rPr>
-        <w:t xml:space="preserve">R-E2E.18</w:t>
       </w:r>
       <w:r>
         <w:t xml:space="preserve"> </w:t>
@@ -2097,13 +2098,97 @@
         <w:rPr>
           <w:b/>
         </w:rPr>
+        <w:t xml:space="preserve">R-E2E.17</w:t>
+      </w:r>
+      <w:r>
+        <w:t xml:space="preserve"> </w:t>
+      </w:r>
+      <w:r>
+        <w:t xml:space="preserve">– When an originating USP Endpoint transmits a USP Record, it MUST set the sequence identifier of the first transmitted USP Record in the Session Context to zero (0).</w:t>
+      </w:r>
+    </w:p>
+    <w:p>
+      <w:pPr>
+        <w:pStyle w:val="BodyText"/>
+      </w:pPr>
+      <w:r>
+        <w:rPr>
+          <w:b/>
+        </w:rPr>
+        <w:t xml:space="preserve">R-E2E.18</w:t>
+      </w:r>
+      <w:r>
+        <w:t xml:space="preserve"> </w:t>
+      </w:r>
+      <w:r>
+        <w:t xml:space="preserve">– When an originating USP Endpoint transmits additional USP Records, the originating USP Endpoint MUST monotonically increase the sequence identifier from the last transmitted USP Record in the Session Context by one (1).</w:t>
+      </w:r>
+    </w:p>
+    <w:p>
+      <w:pPr>
+        <w:pStyle w:val="BodyText"/>
+      </w:pPr>
+      <w:r>
+        <w:t xml:space="preserve">To communicate the sequence identifier of the last USP Record received by a receiving USP Endpoint to the originating USP Endpoint, whenever a USP Endpoint transmits a USP Record the originating USP Endpoint communicates the next sequence identifier of a USP Record it expects to receive in the</w:t>
+      </w:r>
+      <w:r>
+        <w:t xml:space="preserve"> </w:t>
+      </w:r>
+      <w:r>
+        <w:rPr>
+          <w:rStyle w:val="VerbatimChar"/>
+        </w:rPr>
+        <w:t xml:space="preserve">expected_id</w:t>
+      </w:r>
+      <w:r>
+        <w:t xml:space="preserve"> </w:t>
+      </w:r>
+      <w:r>
+        <w:t xml:space="preserve">element. The receiving USP Endpoint uses this information to maintain its buffer of outgoing (transmitted) USP Records such that any USP Records with a sequence identifier less than the</w:t>
+      </w:r>
+      <w:r>
+        <w:t xml:space="preserve"> </w:t>
+      </w:r>
+      <w:r>
+        <w:rPr>
+          <w:rStyle w:val="VerbatimChar"/>
+        </w:rPr>
+        <w:t xml:space="preserve">expected_id</w:t>
+      </w:r>
+      <w:r>
+        <w:t xml:space="preserve"> </w:t>
+      </w:r>
+      <w:r>
+        <w:t xml:space="preserve">can be removed from the receiving USP Endpoints buffer of transmitted USP Records for this Session Context.</w:t>
+      </w:r>
+    </w:p>
+    <w:p>
+      <w:pPr>
+        <w:pStyle w:val="BodyText"/>
+      </w:pPr>
+      <w:r>
+        <w:rPr>
+          <w:b/>
+        </w:rPr>
         <w:t xml:space="preserve">R-E2E.19</w:t>
       </w:r>
       <w:r>
         <w:t xml:space="preserve"> </w:t>
       </w:r>
       <w:r>
-        <w:t xml:space="preserve">– When an originating USP Endpoint transmits a USP Record, it MUST set the sequence identifier of the first transmitted USP Record in the Session Context to zero (0).</w:t>
+        <w:t xml:space="preserve">– When an originating USP Endpoint transmits a USP Record, the originating USP Endpoint MUST preserve it in an outgoing buffer, for fulfilling retransmit requests, until the originating USP Endpoint receives a USP Record from the receiving USP Endpoint with a greater</w:t>
+      </w:r>
+      <w:r>
+        <w:t xml:space="preserve"> </w:t>
+      </w:r>
+      <w:r>
+        <w:rPr>
+          <w:rStyle w:val="VerbatimChar"/>
+        </w:rPr>
+        <w:t xml:space="preserve">expected_id</w:t>
+      </w:r>
+      <w:r>
+        <w:t xml:space="preserve">.</w:t>
       </w:r>
     </w:p>
     <w:p>
@@ -2115,90 +2200,6 @@
           <w:b/>
         </w:rPr>
         <w:t xml:space="preserve">R-E2E.20</w:t>
-      </w:r>
-      <w:r>
-        <w:t xml:space="preserve"> </w:t>
-      </w:r>
-      <w:r>
-        <w:t xml:space="preserve">– When an originating USP Endpoint transmits additional USP Records, the originating USP Endpoint MUST monotonically increase the sequence identifier from the last transmitted USP Record in the Session Context by one (1).</w:t>
-      </w:r>
-    </w:p>
-    <w:p>
-      <w:pPr>
-        <w:pStyle w:val="BodyText"/>
-      </w:pPr>
-      <w:r>
-        <w:t xml:space="preserve">To communicate the sequence identifier of the last USP Record received by a receiving USP Endpoint to the originating USP Endpoint, whenever a USP Endpoint transmits a USP Record the originating USP Endpoint communicates the next sequence identifier of a USP Record it expects to receive in the</w:t>
-      </w:r>
-      <w:r>
-        <w:t xml:space="preserve"> </w:t>
-      </w:r>
-      <w:r>
-        <w:rPr>
-          <w:rStyle w:val="VerbatimChar"/>
-        </w:rPr>
-        <w:t xml:space="preserve">expected_id</w:t>
-      </w:r>
-      <w:r>
-        <w:t xml:space="preserve"> </w:t>
-      </w:r>
-      <w:r>
-        <w:t xml:space="preserve">element. The receiving USP Endpoint uses this information to maintain its buffer of outgoing (transmitted) USP Records such that any USP Records with a sequence identifier less than the</w:t>
-      </w:r>
-      <w:r>
-        <w:t xml:space="preserve"> </w:t>
-      </w:r>
-      <w:r>
-        <w:rPr>
-          <w:rStyle w:val="VerbatimChar"/>
-        </w:rPr>
-        <w:t xml:space="preserve">expected_id</w:t>
-      </w:r>
-      <w:r>
-        <w:t xml:space="preserve"> </w:t>
-      </w:r>
-      <w:r>
-        <w:t xml:space="preserve">can be removed from the receiving USP Endpoints buffer of transmitted USP Records for this Session Context.</w:t>
-      </w:r>
-    </w:p>
-    <w:p>
-      <w:pPr>
-        <w:pStyle w:val="BodyText"/>
-      </w:pPr>
-      <w:r>
-        <w:rPr>
-          <w:b/>
-        </w:rPr>
-        <w:t xml:space="preserve">R-E2E.21</w:t>
-      </w:r>
-      <w:r>
-        <w:t xml:space="preserve"> </w:t>
-      </w:r>
-      <w:r>
-        <w:t xml:space="preserve">– When an originating USP Endpoint transmits a USP Record, the originating USP Endpoint MUST preserve it in an outgoing buffer, for fulfilling retransmit requests, until the originating USP Endpoint receives a USP Record from the receiving USP Endpoint with a greater</w:t>
-      </w:r>
-      <w:r>
-        <w:t xml:space="preserve"> </w:t>
-      </w:r>
-      <w:r>
-        <w:rPr>
-          <w:rStyle w:val="VerbatimChar"/>
-        </w:rPr>
-        <w:t xml:space="preserve">expected_id</w:t>
-      </w:r>
-      <w:r>
-        <w:t xml:space="preserve">.</w:t>
-      </w:r>
-    </w:p>
-    <w:p>
-      <w:pPr>
-        <w:pStyle w:val="BodyText"/>
-      </w:pPr>
-      <w:r>
-        <w:rPr>
-          <w:b/>
-        </w:rPr>
-        <w:t xml:space="preserve">R-E2E.22</w:t>
       </w:r>
       <w:r>
         <w:t xml:space="preserve"> </w:t>
@@ -2223,110 +2224,6 @@
       </w:pPr>
       <w:r>
         <w:t xml:space="preserve">USP Records received by a USP Endpoint have information that is used by the receiving USP Endpoint to process:</w:t>
-      </w:r>
-    </w:p>
-    <w:p>
-      <w:pPr>
-        <w:pStyle w:val="Compact"/>
-        <w:numPr>
-          <w:numId w:val="1002"/>
-          <w:ilvl w:val="0"/>
-        </w:numPr>
-      </w:pPr>
-      <w:r>
-        <w:t xml:space="preserve">The payload contained within the USP Record,</w:t>
-      </w:r>
-    </w:p>
-    <w:p>
-      <w:pPr>
-        <w:pStyle w:val="Compact"/>
-        <w:numPr>
-          <w:numId w:val="1002"/>
-          <w:ilvl w:val="0"/>
-        </w:numPr>
-      </w:pPr>
-      <w:r>
-        <w:t xml:space="preserve">A request to retransmit a USP Record, and</w:t>
-      </w:r>
-    </w:p>
-    <w:p>
-      <w:pPr>
-        <w:pStyle w:val="Compact"/>
-        <w:numPr>
-          <w:numId w:val="1002"/>
-          <w:ilvl w:val="0"/>
-        </w:numPr>
-      </w:pPr>
-      <w:r>
-        <w:t xml:space="preserve">The contents of the of the outgoing buffer to clear the USP Records that the originating USP Endpoint has indicated it has received from the receiving USP Endpoint.</w:t>
-      </w:r>
-    </w:p>
-    <w:p>
-      <w:pPr>
-        <w:pStyle w:val="FirstParagraph"/>
-      </w:pPr>
-      <w:r>
-        <w:t xml:space="preserve">As USP Records can be received out of order or not at all, the receiving USP Endpoint only begins to process a USP Record when the</w:t>
-      </w:r>
-      <w:r>
-        <w:t xml:space="preserve"> </w:t>
-      </w:r>
-      <w:r>
-        <w:rPr>
-          <w:rStyle w:val="VerbatimChar"/>
-        </w:rPr>
-        <w:t xml:space="preserve">sequence_id</w:t>
-      </w:r>
-      <w:r>
-        <w:t xml:space="preserve"> </w:t>
-      </w:r>
-      <w:r>
-        <w:t xml:space="preserve">element of the USP Record in the Session Context is the</w:t>
-      </w:r>
-      <w:r>
-        <w:t xml:space="preserve"> </w:t>
-      </w:r>
-      <w:r>
-        <w:rPr>
-          <w:rStyle w:val="VerbatimChar"/>
-        </w:rPr>
-        <w:t xml:space="preserve">sequence_id</w:t>
-      </w:r>
-      <w:r>
-        <w:t xml:space="preserve"> </w:t>
-      </w:r>
-      <w:r>
-        <w:t xml:space="preserve">element that the receiving USP Endpoint expects to receive. The following figure depicts the high-level processing for USP Endpoints that receive a USP Record.</w:t>
-      </w:r>
-    </w:p>
-    <w:p>
-      <w:pPr>
-        <w:pStyle w:val="BodyText"/>
-      </w:pPr>
-    </w:p>
-    <w:p>
-      <w:pPr>
-        <w:pStyle w:val="BodyText"/>
-      </w:pPr>
-      <w:r>
-        <w:t xml:space="preserve">Figure E2E.1 – Processing of received USP Records</w:t>
-      </w:r>
-    </w:p>
-    <w:p>
-      <w:pPr>
-        <w:pStyle w:val="BodyText"/>
-      </w:pPr>
-      <w:r>
-        <w:rPr>
-          <w:b/>
-        </w:rPr>
-        <w:t xml:space="preserve">R-E2E.23</w:t>
-      </w:r>
-      <w:r>
-        <w:t xml:space="preserve"> </w:t>
-      </w:r>
-      <w:r>
-        <w:t xml:space="preserve">– Incoming USP Records MUST be processed per the following rules:</w:t>
       </w:r>
     </w:p>
     <w:p>
@@ -2338,22 +2235,7 @@
         </w:numPr>
       </w:pPr>
       <w:r>
-        <w:t xml:space="preserve">If the USP Record does not contain the next expected</w:t>
-      </w:r>
-      <w:r>
-        <w:t xml:space="preserve"> </w:t>
-      </w:r>
-      <w:r>
-        <w:rPr>
-          <w:rStyle w:val="VerbatimChar"/>
-        </w:rPr>
-        <w:t xml:space="preserve">sequence_id</w:t>
-      </w:r>
-      <w:r>
-        <w:t xml:space="preserve"> </w:t>
-      </w:r>
-      <w:r>
-        <w:t xml:space="preserve">element, the USP Record is added to an incoming buffer of unprocessed USP Records.</w:t>
+        <w:t xml:space="preserve">The payload contained within the USP Record,</w:t>
       </w:r>
     </w:p>
     <w:p>
@@ -2365,121 +2247,7 @@
         </w:numPr>
       </w:pPr>
       <w:r>
-        <w:t xml:space="preserve">Otherwise, for the USP Record and any sequential USP Records in the incoming buffer:</w:t>
-      </w:r>
-    </w:p>
-    <w:p>
-      <w:pPr>
-        <w:pStyle w:val="Compact"/>
-        <w:numPr>
-          <w:numId w:val="1004"/>
-          <w:ilvl w:val="1"/>
-        </w:numPr>
-      </w:pPr>
-      <w:r>
-        <w:t xml:space="preserve">If a payload is set, it is passed to the implementation for processing based on the type of payload in the</w:t>
-      </w:r>
-      <w:r>
-        <w:t xml:space="preserve"> </w:t>
-      </w:r>
-      <w:r>
-        <w:rPr>
-          <w:rStyle w:val="VerbatimChar"/>
-        </w:rPr>
-        <w:t xml:space="preserve">payload_security</w:t>
-      </w:r>
-      <w:r>
-        <w:t xml:space="preserve"> </w:t>
-      </w:r>
-      <w:r>
-        <w:t xml:space="preserve">and</w:t>
-      </w:r>
-      <w:r>
-        <w:t xml:space="preserve"> </w:t>
-      </w:r>
-      <w:r>
-        <w:rPr>
-          <w:rStyle w:val="VerbatimChar"/>
-        </w:rPr>
-        <w:t xml:space="preserve">payload_encoding</w:t>
-      </w:r>
-      <w:r>
-        <w:t xml:space="preserve"> </w:t>
-      </w:r>
-      <w:r>
-        <w:t xml:space="preserve">elements and if the payload requires reassembly according to the values of the</w:t>
-      </w:r>
-      <w:r>
-        <w:t xml:space="preserve"> </w:t>
-      </w:r>
-      <w:r>
-        <w:rPr>
-          <w:rStyle w:val="VerbatimChar"/>
-        </w:rPr>
-        <w:t xml:space="preserve">payload_sar_state</w:t>
-      </w:r>
-      <w:r>
-        <w:t xml:space="preserve"> </w:t>
-      </w:r>
-      <w:r>
-        <w:t xml:space="preserve">and</w:t>
-      </w:r>
-      <w:r>
-        <w:t xml:space="preserve"> </w:t>
-      </w:r>
-      <w:r>
-        <w:rPr>
-          <w:rStyle w:val="VerbatimChar"/>
-        </w:rPr>
-        <w:t xml:space="preserve">payloadrec_sar_state</w:t>
-      </w:r>
-      <w:r>
-        <w:t xml:space="preserve"> </w:t>
-      </w:r>
-      <w:r>
-        <w:t xml:space="preserve">elements.</w:t>
-      </w:r>
-    </w:p>
-    <w:p>
-      <w:pPr>
-        <w:pStyle w:val="Compact"/>
-        <w:numPr>
-          <w:numId w:val="1004"/>
-          <w:ilvl w:val="1"/>
-        </w:numPr>
-      </w:pPr>
-      <w:r>
-        <w:t xml:space="preserve">If a</w:t>
-      </w:r>
-      <w:r>
-        <w:t xml:space="preserve"> </w:t>
-      </w:r>
-      <w:r>
-        <w:rPr>
-          <w:rStyle w:val="VerbatimChar"/>
-        </w:rPr>
-        <w:t xml:space="preserve">retransmit_id</w:t>
-      </w:r>
-      <w:r>
-        <w:t xml:space="preserve"> </w:t>
-      </w:r>
-      <w:r>
-        <w:t xml:space="preserve">element is set, the USP Record with the sequence identifier of the</w:t>
-      </w:r>
-      <w:r>
-        <w:t xml:space="preserve"> </w:t>
-      </w:r>
-      <w:r>
-        <w:rPr>
-          <w:rStyle w:val="VerbatimChar"/>
-        </w:rPr>
-        <w:t xml:space="preserve">retransmit_id</w:t>
-      </w:r>
-      <w:r>
-        <w:t xml:space="preserve"> </w:t>
-      </w:r>
-      <w:r>
-        <w:t xml:space="preserve">element is resent from the outgoing buffer.</w:t>
+        <w:t xml:space="preserve">A request to retransmit a USP Record, and</w:t>
       </w:r>
     </w:p>
     <w:p>
@@ -2491,49 +2259,87 @@
         </w:numPr>
       </w:pPr>
       <w:r>
-        <w:t xml:space="preserve">Any record in the outgoing buffer with sequence identifier less than the value of the</w:t>
-      </w:r>
-      <w:r>
-        <w:t xml:space="preserve"> </w:t>
-      </w:r>
-      <w:r>
-        <w:rPr>
-          <w:rStyle w:val="VerbatimChar"/>
-        </w:rPr>
-        <w:t xml:space="preserve">expected_id</w:t>
-      </w:r>
-      <w:r>
-        <w:t xml:space="preserve"> </w:t>
-      </w:r>
-      <w:r>
-        <w:t xml:space="preserve">element is cleared.</w:t>
+        <w:t xml:space="preserve">The contents of the of the outgoing buffer to clear the USP Records that the originating USP Endpoint has indicated it has received from the receiving USP Endpoint.</w:t>
+      </w:r>
+    </w:p>
+    <w:p>
+      <w:pPr>
+        <w:pStyle w:val="FirstParagraph"/>
+      </w:pPr>
+      <w:r>
+        <w:t xml:space="preserve">As USP Records can be received out of order or not at all, the receiving USP Endpoint only begins to process a USP Record when the</w:t>
+      </w:r>
+      <w:r>
+        <w:t xml:space="preserve"> </w:t>
+      </w:r>
+      <w:r>
+        <w:rPr>
+          <w:rStyle w:val="VerbatimChar"/>
+        </w:rPr>
+        <w:t xml:space="preserve">sequence_id</w:t>
+      </w:r>
+      <w:r>
+        <w:t xml:space="preserve"> </w:t>
+      </w:r>
+      <w:r>
+        <w:t xml:space="preserve">element of the USP Record in the Session Context is the</w:t>
+      </w:r>
+      <w:r>
+        <w:t xml:space="preserve"> </w:t>
+      </w:r>
+      <w:r>
+        <w:rPr>
+          <w:rStyle w:val="VerbatimChar"/>
+        </w:rPr>
+        <w:t xml:space="preserve">sequence_id</w:t>
+      </w:r>
+      <w:r>
+        <w:t xml:space="preserve"> </w:t>
+      </w:r>
+      <w:r>
+        <w:t xml:space="preserve">element that the receiving USP Endpoint expects to receive. The following figure depicts the high-level processing for USP Endpoints that receive a USP Record.</w:t>
+      </w:r>
+    </w:p>
+    <w:p>
+      <w:pPr>
+        <w:pStyle w:val="BodyText"/>
+      </w:pPr>
+    </w:p>
+    <w:p>
+      <w:pPr>
+        <w:pStyle w:val="BodyText"/>
+      </w:pPr>
+      <w:r>
+        <w:t xml:space="preserve">Figure E2E.1 – Processing of received USP Records</w:t>
+      </w:r>
+    </w:p>
+    <w:p>
+      <w:pPr>
+        <w:pStyle w:val="BodyText"/>
+      </w:pPr>
+      <w:r>
+        <w:rPr>
+          <w:b/>
+        </w:rPr>
+        <w:t xml:space="preserve">R-E2E.21</w:t>
+      </w:r>
+      <w:r>
+        <w:t xml:space="preserve"> </w:t>
+      </w:r>
+      <w:r>
+        <w:t xml:space="preserve">– Incoming USP Records MUST be processed per the following rules:</w:t>
       </w:r>
     </w:p>
     <w:p>
       <w:pPr>
         <w:pStyle w:val="Compact"/>
         <w:numPr>
-          <w:numId w:val="1003"/>
+          <w:numId w:val="1004"/>
           <w:ilvl w:val="0"/>
         </w:numPr>
       </w:pPr>
       <w:r>
-        <w:t xml:space="preserve">The</w:t>
-      </w:r>
-      <w:r>
-        <w:t xml:space="preserve"> </w:t>
-      </w:r>
-      <w:r>
-        <w:rPr>
-          <w:rStyle w:val="VerbatimChar"/>
-        </w:rPr>
-        <w:t xml:space="preserve">expected_id</w:t>
-      </w:r>
-      <w:r>
-        <w:t xml:space="preserve"> </w:t>
-      </w:r>
-      <w:r>
-        <w:t xml:space="preserve">element for new outgoing records is set to</w:t>
+        <w:t xml:space="preserve">If the USP Record does not contain the next expected</w:t>
       </w:r>
       <w:r>
         <w:t xml:space="preserve"> </w:t>
@@ -2548,475 +2354,19 @@
         <w:t xml:space="preserve"> </w:t>
       </w:r>
       <w:r>
-        <w:t xml:space="preserve">element + 1 of this USP Record.</w:t>
-      </w:r>
-    </w:p>
-    <w:p>
-      <w:pPr>
-        <w:pStyle w:val="Heading6"/>
-      </w:pPr>
-      <w:bookmarkStart w:id="36" w:name="failure-handling-of-received-usp-records"/>
-      <w:bookmarkEnd w:id="36"/>
-      <w:r>
-        <w:t xml:space="preserve">Failure Handling of Received USP Records</w:t>
-      </w:r>
-    </w:p>
-    <w:p>
-      <w:pPr>
-        <w:pStyle w:val="FirstParagraph"/>
-      </w:pPr>
-    </w:p>
-    <w:p>
-      <w:pPr>
-        <w:pStyle w:val="BodyText"/>
-      </w:pPr>
-      <w:r>
-        <w:t xml:space="preserve">When a receiving USP Endpoint fails to either buffer or successfully process a USP Record, the receiving USP Endpoint initiates a new Session Context.</w:t>
-      </w:r>
-    </w:p>
-    <w:p>
-      <w:pPr>
-        <w:pStyle w:val="BodyText"/>
-      </w:pPr>
-      <w:r>
-        <w:rPr>
-          <w:b/>
-        </w:rPr>
-        <w:t xml:space="preserve">R-E2E.24</w:t>
-      </w:r>
-      <w:r>
-        <w:t xml:space="preserve"> </w:t>
-      </w:r>
-      <w:r>
-        <w:t xml:space="preserve">– When a USP Endpoint that receives a USP Record fails to buffer or successfully process (e.g., decode, decrypt, retransmit) the USP Endpoint MUST start a new Session Context.</w:t>
-      </w:r>
-    </w:p>
-    <w:p>
-      <w:pPr>
-        <w:pStyle w:val="Heading5"/>
-      </w:pPr>
-      <w:bookmarkStart w:id="37" w:name="usp-record-retransmission"/>
-      <w:bookmarkEnd w:id="37"/>
-      <w:r>
-        <w:t xml:space="preserve">USP Record Retransmission</w:t>
-      </w:r>
-    </w:p>
-    <w:p>
-      <w:pPr>
-        <w:pStyle w:val="FirstParagraph"/>
-      </w:pPr>
-    </w:p>
-    <w:p>
-      <w:pPr>
-        <w:pStyle w:val="BodyText"/>
-      </w:pPr>
-      <w:r>
-        <w:t xml:space="preserve">An Agent or Controller can request to receive USP Records that it deems as missing at any time within the Session Context. The originating USP Endpoint requests a USP Record from the receiving USP Endpoint by placing the sequence identifier of the requested USP Record in the</w:t>
-      </w:r>
-      <w:r>
-        <w:t xml:space="preserve"> </w:t>
-      </w:r>
-      <w:r>
-        <w:rPr>
-          <w:rStyle w:val="VerbatimChar"/>
-        </w:rPr>
-        <w:t xml:space="preserve">retransmid_id</w:t>
-      </w:r>
-      <w:r>
-        <w:t xml:space="preserve"> </w:t>
-      </w:r>
-      <w:r>
-        <w:t xml:space="preserve">element of the USP Record to be transmitted.</w:t>
-      </w:r>
-    </w:p>
-    <w:p>
-      <w:pPr>
-        <w:pStyle w:val="BodyText"/>
-      </w:pPr>
-      <w:r>
-        <w:t xml:space="preserve">The receiving USP Endpoint will determine if USP Record exists and then re-send the USP Record to the originating USP Endpoint.</w:t>
-      </w:r>
-    </w:p>
-    <w:p>
-      <w:pPr>
-        <w:pStyle w:val="BodyText"/>
-      </w:pPr>
-      <w:r>
-        <w:t xml:space="preserve">If the USP Record doesn't exist, the USP Endpoint that received the USP Record will consider the USP Record as failed and perform the failure processing a defined in section Failure Handling of Received USP Records.</w:t>
-      </w:r>
-    </w:p>
-    <w:p>
-      <w:pPr>
-        <w:pStyle w:val="BodyText"/>
-      </w:pPr>
-      <w:r>
-        <w:t xml:space="preserve">To guard against excessive requests to retransmit a specific USP Record, the USP Endpoint checks to see if the number of times the USP Record has been retransmitted is greater than or equal to maximum times a USP Record can be retransmitted as defined in the</w:t>
-      </w:r>
-      <w:r>
-        <w:t xml:space="preserve"> </w:t>
-      </w:r>
-      <w:r>
-        <w:rPr>
-          <w:rStyle w:val="VerbatimChar"/>
-        </w:rPr>
-        <w:t xml:space="preserve">MaxRetransmitTries</w:t>
-      </w:r>
-      <w:r>
-        <w:t xml:space="preserve"> </w:t>
-      </w:r>
-      <w:r>
-        <w:t xml:space="preserve">Parameter. If this condition is met, then the USP Endpoint that received the USP Record with the retransmit request will consider the USP Record as failed and perform the failure processing a defined in section Failure Handling of Received USP Records.</w:t>
-      </w:r>
-    </w:p>
-    <w:p>
-      <w:pPr>
-        <w:pStyle w:val="Heading4"/>
-      </w:pPr>
-      <w:bookmarkStart w:id="38" w:name="guidelines-for-handling-session-context-restarts"/>
-      <w:bookmarkEnd w:id="38"/>
-      <w:r>
-        <w:t xml:space="preserve">Guidelines for Handling Session Context Restarts</w:t>
-      </w:r>
-    </w:p>
-    <w:p>
-      <w:pPr>
-        <w:pStyle w:val="FirstParagraph"/>
-      </w:pPr>
-      <w:r>
-        <w:t xml:space="preserve">A Session Context can be restarted for a number of reasons (e.g., sequence id exhaustion, errors, manual request). When a Session Context is restarted, the USP Endpoints could have USP Records that have not been transmitted, received or processed. This section provides guidance for USP Endpoints when the Session Context is restarted.</w:t>
-      </w:r>
-    </w:p>
-    <w:p>
-      <w:pPr>
-        <w:pStyle w:val="BodyText"/>
-      </w:pPr>
-      <w:r>
-        <w:t xml:space="preserve">The originating endpoint is responsible to recovering from USP records that were not transmitted.</w:t>
-      </w:r>
-    </w:p>
-    <w:p>
-      <w:pPr>
-        <w:pStyle w:val="BodyText"/>
-      </w:pPr>
-      <w:r>
-        <w:rPr>
-          <w:b/>
-        </w:rPr>
-        <w:t xml:space="preserve">R-E2E.26</w:t>
-      </w:r>
-      <w:r>
-        <w:t xml:space="preserve"> </w:t>
-      </w:r>
-      <w:r>
-        <w:t xml:space="preserve">– For USP Records that have been received, but the USP Endpoint has not yet processed when the Session Context is restarted, the receiving USP endpoint is not responsible for USP Records that it has not communicated to the originating USP Endpoint via the</w:t>
-      </w:r>
-      <w:r>
-        <w:t xml:space="preserve"> </w:t>
-      </w:r>
-      <w:r>
-        <w:rPr>
-          <w:rStyle w:val="VerbatimChar"/>
-        </w:rPr>
-        <w:t xml:space="preserve">expected_id</w:t>
-      </w:r>
-      <w:r>
-        <w:t xml:space="preserve"> </w:t>
-      </w:r>
-      <w:r>
-        <w:t xml:space="preserve">element but MUST successfully process the USP Record through the</w:t>
-      </w:r>
-      <w:r>
-        <w:t xml:space="preserve"> </w:t>
-      </w:r>
-      <w:r>
-        <w:rPr>
-          <w:rStyle w:val="VerbatimChar"/>
-        </w:rPr>
-        <w:t xml:space="preserve">expected_id</w:t>
-      </w:r>
-      <w:r>
-        <w:t xml:space="preserve"> </w:t>
-      </w:r>
-      <w:r>
-        <w:t xml:space="preserve">element.</w:t>
-      </w:r>
-    </w:p>
-    <w:p>
-      <w:pPr>
-        <w:pStyle w:val="BodyText"/>
-      </w:pPr>
-      <w:r>
-        <w:t xml:space="preserve">When a USP Endpoint receives a USP Record that cannot pass an integrity check or have a correct value in the</w:t>
-      </w:r>
-      <w:r>
-        <w:t xml:space="preserve"> </w:t>
-      </w:r>
-      <w:r>
-        <w:rPr>
-          <w:rStyle w:val="VerbatimChar"/>
-        </w:rPr>
-        <w:t xml:space="preserve">session_id</w:t>
-      </w:r>
-      <w:r>
-        <w:t xml:space="preserve"> </w:t>
-      </w:r>
-      <w:r>
-        <w:t xml:space="preserve">element, the Session Context is restarted.</w:t>
-      </w:r>
-    </w:p>
-    <w:p>
-      <w:pPr>
-        <w:pStyle w:val="BodyText"/>
-      </w:pPr>
-      <w:r>
-        <w:rPr>
-          <w:b/>
-        </w:rPr>
-        <w:t xml:space="preserve">R-E2E.27</w:t>
-      </w:r>
-      <w:r>
-        <w:t xml:space="preserve"> </w:t>
-      </w:r>
-      <w:r>
-        <w:t xml:space="preserve">– USP Records that do not pass integrity checks MUST be silently ignored and the receiving USP Endpoint MUST restarted the Session Context.</w:t>
-      </w:r>
-    </w:p>
-    <w:p>
-      <w:pPr>
-        <w:pStyle w:val="BodyText"/>
-      </w:pPr>
-      <w:r>
-        <w:t xml:space="preserve">This allows keys to be distributed and enabled under the old session keys and then request a session restarted under the new keys.</w:t>
-      </w:r>
-    </w:p>
-    <w:p>
-      <w:pPr>
-        <w:pStyle w:val="BodyText"/>
-      </w:pPr>
-      <w:r>
-        <w:rPr>
-          <w:b/>
-        </w:rPr>
-        <w:t xml:space="preserve">R-E2E.28</w:t>
-      </w:r>
-      <w:r>
-        <w:t xml:space="preserve"> </w:t>
-      </w:r>
-      <w:r>
-        <w:t xml:space="preserve">– USP Records that pass the integrity check but have an invalid value in the</w:t>
-      </w:r>
-      <w:r>
-        <w:t xml:space="preserve"> </w:t>
-      </w:r>
-      <w:r>
-        <w:rPr>
-          <w:rStyle w:val="VerbatimChar"/>
-        </w:rPr>
-        <w:t xml:space="preserve">session_id</w:t>
-      </w:r>
-      <w:r>
-        <w:t xml:space="preserve"> </w:t>
-      </w:r>
-      <w:r>
-        <w:t xml:space="preserve">element MUST be silently ignored and the receiving USP Endpoint MUST restart the Session Context.</w:t>
-      </w:r>
-    </w:p>
-    <w:p>
-      <w:pPr>
-        <w:pStyle w:val="Heading3"/>
-      </w:pPr>
-      <w:bookmarkStart w:id="39" w:name="segmented-message-exchange"/>
-      <w:bookmarkEnd w:id="39"/>
-      <w:r>
-        <w:t xml:space="preserve">Segmented Message Exchange</w:t>
-      </w:r>
-    </w:p>
-    <w:p>
-      <w:pPr>
-        <w:pStyle w:val="FirstParagraph"/>
-      </w:pPr>
-      <w:r>
-        <w:t xml:space="preserve">In many complex deployments, a USP Message will be transferred across Message Transfer Protocol (MTP) proxies that are used to forward the USP Message between Controllers and Agents that use different transport protocols.</w:t>
-      </w:r>
-    </w:p>
-    <w:p>
-      <w:pPr>
-        <w:pStyle w:val="BodyText"/>
-      </w:pPr>
-    </w:p>
-    <w:p>
-      <w:pPr>
-        <w:pStyle w:val="BodyText"/>
-      </w:pPr>
-      <w:r>
-        <w:t xml:space="preserve">Figure E2E.2 – Example E2E Deployment Scenario</w:t>
-      </w:r>
-    </w:p>
-    <w:p>
-      <w:pPr>
-        <w:pStyle w:val="BodyText"/>
-      </w:pPr>
-      <w:r>
-        <w:t xml:space="preserve">Since USP can use different types of MTPs, some MTPs place a constraint on the size of the USP Message that it can transport. For example, in the above figure, if the ACS Controller would want to exchange USP Messages with the Smart Home Gateway, the STOMP and CoAP protocols would be used. Since many STOMP server and other broker MTP implementations have a constraint for the size of message that it can transfer, the Controller and Agent implements a mechanism to segment or break up the USP Message into small enough "chunks" that will permit transmission of the USP Message through the STOMP server and then be reassembled at the receiving endpoint. When this Segmentation and Reassembly function is performed by Controller and Agent, it removes the possibly that the message may be blocked (and typically) dropped by the intermediate transport servers. The Segmentation and Reassembly is described in the figure below the where the ACS Controller would segment the USP Message within the USP Record into segments of 64K bytes because in this example, the MTP's STOMP MTP endpoint can handle messages up to 64K bytes. The Smart Home Gateway would then reassemble the segments into the original USP Message.</w:t>
-      </w:r>
-    </w:p>
-    <w:p>
-      <w:pPr>
-        <w:pStyle w:val="BodyText"/>
-      </w:pPr>
-      <w:r>
-        <w:t xml:space="preserve">While the</w:t>
-      </w:r>
-      <w:r>
-        <w:t xml:space="preserve"> </w:t>
-      </w:r>
-      <w:r>
-        <w:rPr>
-          <w:rStyle w:val="VerbatimChar"/>
-        </w:rPr>
-        <w:t xml:space="preserve">sequence_id</w:t>
-      </w:r>
-      <w:r>
-        <w:t xml:space="preserve"> </w:t>
-      </w:r>
-      <w:r>
-        <w:t xml:space="preserve">element identifies the USP Record sequence identifier within the context of a Session Context and the</w:t>
-      </w:r>
-      <w:r>
-        <w:t xml:space="preserve"> </w:t>
-      </w:r>
-      <w:r>
-        <w:rPr>
-          <w:rStyle w:val="VerbatimChar"/>
-        </w:rPr>
-        <w:t xml:space="preserve">retransmit_id</w:t>
-      </w:r>
-      <w:r>
-        <w:t xml:space="preserve"> </w:t>
-      </w:r>
-      <w:r>
-        <w:t xml:space="preserve">element provides a means of a receiving USP Endpoint to indicate to the transmitting USP Endpoint that it needs a specific USP Record to ensure information elements are processed in a first-in-first-out (FIFO) manner, the Segmentation and Reassembly function allows multiple payloads to be segmented by the transmitting USP Endpoint and reassembled by the receiving USP Endpoint by augmenting the USP Record with additional information elements without changing the current semantics of the USP Record's field definitions. This is done using the</w:t>
-      </w:r>
-      <w:r>
-        <w:t xml:space="preserve"> </w:t>
-      </w:r>
-      <w:r>
-        <w:rPr>
-          <w:rStyle w:val="VerbatimChar"/>
-        </w:rPr>
-        <w:t xml:space="preserve">payload_sar_state</w:t>
-      </w:r>
-      <w:r>
-        <w:t xml:space="preserve"> </w:t>
-      </w:r>
-      <w:r>
-        <w:t xml:space="preserve">and</w:t>
-      </w:r>
-      <w:r>
-        <w:t xml:space="preserve"> </w:t>
-      </w:r>
-      <w:r>
-        <w:rPr>
-          <w:rStyle w:val="VerbatimChar"/>
-        </w:rPr>
-        <w:t xml:space="preserve">payloadrec_sar_state</w:t>
-      </w:r>
-      <w:r>
-        <w:t xml:space="preserve"> </w:t>
-      </w:r>
-      <w:r>
-        <w:t xml:space="preserve">elements in the USP Record to indicate status of the segmentation and reassembly procedure. This status along with the existing</w:t>
-      </w:r>
-      <w:r>
-        <w:t xml:space="preserve"> </w:t>
-      </w:r>
-      <w:r>
-        <w:rPr>
-          <w:rStyle w:val="VerbatimChar"/>
-        </w:rPr>
-        <w:t xml:space="preserve">sequence_id</w:t>
-      </w:r>
-      <w:r>
-        <w:t xml:space="preserve">,</w:t>
-      </w:r>
-      <w:r>
-        <w:t xml:space="preserve"> </w:t>
-      </w:r>
-      <w:r>
-        <w:rPr>
-          <w:rStyle w:val="VerbatimChar"/>
-        </w:rPr>
-        <w:t xml:space="preserve">expected_id</w:t>
-      </w:r>
-      <w:r>
-        <w:t xml:space="preserve"> </w:t>
-      </w:r>
-      <w:r>
-        <w:t xml:space="preserve">and</w:t>
-      </w:r>
-      <w:r>
-        <w:t xml:space="preserve"> </w:t>
-      </w:r>
-      <w:r>
-        <w:rPr>
-          <w:rStyle w:val="VerbatimChar"/>
-        </w:rPr>
-        <w:t xml:space="preserve">retransmit_id</w:t>
-      </w:r>
-      <w:r>
-        <w:t xml:space="preserve"> </w:t>
-      </w:r>
-      <w:r>
-        <w:t xml:space="preserve">elements and the foreknowledge of the E2E maximum transmission unit MaxUSP RecordSize Parameter in the Agent's Controller table provide the information needed for two USP Endpoints to perform segmentation and reassembly of payloads conveyed by USP Records. In doing so, the constraint imposed by MTP Endpoints (that could be intermediate MTP endpoints) that do not have segmentation and reassembly capabilities are alleviated. USP Records of any size can now be conveyed across any USP MTP endpoint as depicted below:</w:t>
-      </w:r>
-    </w:p>
-    <w:p>
-      <w:pPr>
-        <w:pStyle w:val="BodyText"/>
-      </w:pPr>
-    </w:p>
-    <w:p>
-      <w:pPr>
-        <w:pStyle w:val="BodyText"/>
-      </w:pPr>
-      <w:r>
-        <w:t xml:space="preserve">Figure E2E.3 – E2E Segmentation and Reassembly</w:t>
-      </w:r>
-    </w:p>
-    <w:p>
-      <w:pPr>
-        <w:pStyle w:val="Heading4"/>
-      </w:pPr>
-      <w:bookmarkStart w:id="40" w:name="sar-function-algorithm"/>
-      <w:bookmarkEnd w:id="40"/>
-      <w:r>
-        <w:t xml:space="preserve">SAR function algorithm</w:t>
-      </w:r>
-    </w:p>
-    <w:p>
-      <w:pPr>
-        <w:pStyle w:val="FirstParagraph"/>
-      </w:pPr>
-      <w:r>
-        <w:t xml:space="preserve">The following algorithm is used to provide the SAR function.</w:t>
-      </w:r>
-    </w:p>
-    <w:p>
-      <w:pPr>
-        <w:pStyle w:val="Heading5"/>
-      </w:pPr>
-      <w:bookmarkStart w:id="41" w:name="originating-usp-endpoint"/>
-      <w:bookmarkEnd w:id="41"/>
-      <w:r>
-        <w:t xml:space="preserve">Originating USP Endpoint</w:t>
-      </w:r>
-    </w:p>
-    <w:p>
-      <w:pPr>
-        <w:pStyle w:val="FirstParagraph"/>
-      </w:pPr>
-      <w:r>
-        <w:t xml:space="preserve">For each USP Message segment the Payload:</w:t>
+        <w:t xml:space="preserve">element, the USP Record is added to an incoming buffer of unprocessed USP Records.</w:t>
+      </w:r>
+    </w:p>
+    <w:p>
+      <w:pPr>
+        <w:pStyle w:val="Compact"/>
+        <w:numPr>
+          <w:numId w:val="1004"/>
+          <w:ilvl w:val="0"/>
+        </w:numPr>
+      </w:pPr>
+      <w:r>
+        <w:t xml:space="preserve">Otherwise, for the USP Record and any sequential USP Records in the incoming buffer:</w:t>
       </w:r>
     </w:p>
     <w:p>
@@ -3024,23 +2374,71 @@
         <w:pStyle w:val="Compact"/>
         <w:numPr>
           <w:numId w:val="1005"/>
-          <w:ilvl w:val="0"/>
+          <w:ilvl w:val="1"/>
         </w:numPr>
       </w:pPr>
       <w:r>
-        <w:t xml:space="preserve">Prepare the USP Message (e.g., secure the message) where the number of payload datagrams (e.g., TLS Records) + the size of the USP Record doesn't exceed the</w:t>
-      </w:r>
-      <w:r>
-        <w:t xml:space="preserve"> </w:t>
-      </w:r>
-      <w:r>
-        <w:rPr>
-          <w:rStyle w:val="VerbatimChar"/>
-        </w:rPr>
-        <w:t xml:space="preserve">E2EMTU</w:t>
-      </w:r>
-      <w:r>
-        <w:t xml:space="preserve">.</w:t>
+        <w:t xml:space="preserve">If a payload is set, it is passed to the implementation for processing based on the type of payload in the</w:t>
+      </w:r>
+      <w:r>
+        <w:t xml:space="preserve"> </w:t>
+      </w:r>
+      <w:r>
+        <w:rPr>
+          <w:rStyle w:val="VerbatimChar"/>
+        </w:rPr>
+        <w:t xml:space="preserve">payload_security</w:t>
+      </w:r>
+      <w:r>
+        <w:t xml:space="preserve"> </w:t>
+      </w:r>
+      <w:r>
+        <w:t xml:space="preserve">and</w:t>
+      </w:r>
+      <w:r>
+        <w:t xml:space="preserve"> </w:t>
+      </w:r>
+      <w:r>
+        <w:rPr>
+          <w:rStyle w:val="VerbatimChar"/>
+        </w:rPr>
+        <w:t xml:space="preserve">payload_encoding</w:t>
+      </w:r>
+      <w:r>
+        <w:t xml:space="preserve"> </w:t>
+      </w:r>
+      <w:r>
+        <w:t xml:space="preserve">elements and if the payload requires reassembly according to the values of the</w:t>
+      </w:r>
+      <w:r>
+        <w:t xml:space="preserve"> </w:t>
+      </w:r>
+      <w:r>
+        <w:rPr>
+          <w:rStyle w:val="VerbatimChar"/>
+        </w:rPr>
+        <w:t xml:space="preserve">payload_sar_state</w:t>
+      </w:r>
+      <w:r>
+        <w:t xml:space="preserve"> </w:t>
+      </w:r>
+      <w:r>
+        <w:t xml:space="preserve">and</w:t>
+      </w:r>
+      <w:r>
+        <w:t xml:space="preserve"> </w:t>
+      </w:r>
+      <w:r>
+        <w:rPr>
+          <w:rStyle w:val="VerbatimChar"/>
+        </w:rPr>
+        <w:t xml:space="preserve">payloadrec_sar_state</w:t>
+      </w:r>
+      <w:r>
+        <w:t xml:space="preserve"> </w:t>
+      </w:r>
+      <w:r>
+        <w:t xml:space="preserve">elements.</w:t>
       </w:r>
     </w:p>
     <w:p>
@@ -3048,38 +2446,472 @@
         <w:pStyle w:val="Compact"/>
         <w:numPr>
           <w:numId w:val="1005"/>
+          <w:ilvl w:val="1"/>
+        </w:numPr>
+      </w:pPr>
+      <w:r>
+        <w:t xml:space="preserve">If a</w:t>
+      </w:r>
+      <w:r>
+        <w:t xml:space="preserve"> </w:t>
+      </w:r>
+      <w:r>
+        <w:rPr>
+          <w:rStyle w:val="VerbatimChar"/>
+        </w:rPr>
+        <w:t xml:space="preserve">retransmit_id</w:t>
+      </w:r>
+      <w:r>
+        <w:t xml:space="preserve"> </w:t>
+      </w:r>
+      <w:r>
+        <w:t xml:space="preserve">element is set, the USP Record with the sequence identifier of the</w:t>
+      </w:r>
+      <w:r>
+        <w:t xml:space="preserve"> </w:t>
+      </w:r>
+      <w:r>
+        <w:rPr>
+          <w:rStyle w:val="VerbatimChar"/>
+        </w:rPr>
+        <w:t xml:space="preserve">retransmit_id</w:t>
+      </w:r>
+      <w:r>
+        <w:t xml:space="preserve"> </w:t>
+      </w:r>
+      <w:r>
+        <w:t xml:space="preserve">element is resent from the outgoing buffer.</w:t>
+      </w:r>
+    </w:p>
+    <w:p>
+      <w:pPr>
+        <w:pStyle w:val="Compact"/>
+        <w:numPr>
+          <w:numId w:val="1004"/>
           <w:ilvl w:val="0"/>
         </w:numPr>
       </w:pPr>
       <w:r>
-        <w:t xml:space="preserve">Indicate the start of the segmentation and transmit the first USP Record using the procedures defined in section USP Record Message Exchange.</w:t>
+        <w:t xml:space="preserve">Any record in the outgoing buffer with sequence identifier less than the value of the</w:t>
+      </w:r>
+      <w:r>
+        <w:t xml:space="preserve"> </w:t>
+      </w:r>
+      <w:r>
+        <w:rPr>
+          <w:rStyle w:val="VerbatimChar"/>
+        </w:rPr>
+        <w:t xml:space="preserve">expected_id</w:t>
+      </w:r>
+      <w:r>
+        <w:t xml:space="preserve"> </w:t>
+      </w:r>
+      <w:r>
+        <w:t xml:space="preserve">element is cleared.</w:t>
       </w:r>
     </w:p>
     <w:p>
       <w:pPr>
         <w:pStyle w:val="Compact"/>
         <w:numPr>
-          <w:numId w:val="1005"/>
+          <w:numId w:val="1004"/>
           <w:ilvl w:val="0"/>
         </w:numPr>
       </w:pPr>
       <w:r>
-        <w:t xml:space="preserve">For each instance of the USP Record's</w:t>
-      </w:r>
-      <w:r>
-        <w:t xml:space="preserve"> </w:t>
-      </w:r>
-      <w:r>
-        <w:rPr>
-          <w:rStyle w:val="VerbatimChar"/>
-        </w:rPr>
-        <w:t xml:space="preserve">payload</w:t>
-      </w:r>
-      <w:r>
-        <w:t xml:space="preserve"> </w:t>
-      </w:r>
-      <w:r>
-        <w:t xml:space="preserve">element's record, segment the payload record indicating the start, in-process and completion status of the payload record in the USP Records's</w:t>
+        <w:t xml:space="preserve">The</w:t>
+      </w:r>
+      <w:r>
+        <w:t xml:space="preserve"> </w:t>
+      </w:r>
+      <w:r>
+        <w:rPr>
+          <w:rStyle w:val="VerbatimChar"/>
+        </w:rPr>
+        <w:t xml:space="preserve">expected_id</w:t>
+      </w:r>
+      <w:r>
+        <w:t xml:space="preserve"> </w:t>
+      </w:r>
+      <w:r>
+        <w:t xml:space="preserve">element for new outgoing records is set to</w:t>
+      </w:r>
+      <w:r>
+        <w:t xml:space="preserve"> </w:t>
+      </w:r>
+      <w:r>
+        <w:rPr>
+          <w:rStyle w:val="VerbatimChar"/>
+        </w:rPr>
+        <w:t xml:space="preserve">sequence_id</w:t>
+      </w:r>
+      <w:r>
+        <w:t xml:space="preserve"> </w:t>
+      </w:r>
+      <w:r>
+        <w:t xml:space="preserve">element + 1 of this USP Record.</w:t>
+      </w:r>
+    </w:p>
+    <w:p>
+      <w:pPr>
+        <w:pStyle w:val="Heading6"/>
+      </w:pPr>
+      <w:bookmarkStart w:id="36" w:name="failure-handling-of-received-usp-records"/>
+      <w:bookmarkEnd w:id="36"/>
+      <w:r>
+        <w:t xml:space="preserve">Failure Handling of Received USP Records</w:t>
+      </w:r>
+    </w:p>
+    <w:p>
+      <w:pPr>
+        <w:pStyle w:val="FirstParagraph"/>
+      </w:pPr>
+    </w:p>
+    <w:p>
+      <w:pPr>
+        <w:pStyle w:val="BodyText"/>
+      </w:pPr>
+      <w:r>
+        <w:t xml:space="preserve">When a receiving USP Endpoint fails to either buffer or successfully process a USP Record, the receiving USP Endpoint initiates a new Session Context.</w:t>
+      </w:r>
+    </w:p>
+    <w:p>
+      <w:pPr>
+        <w:pStyle w:val="BodyText"/>
+      </w:pPr>
+      <w:r>
+        <w:rPr>
+          <w:b/>
+        </w:rPr>
+        <w:t xml:space="preserve">R-E2E.22</w:t>
+      </w:r>
+      <w:r>
+        <w:t xml:space="preserve"> </w:t>
+      </w:r>
+      <w:r>
+        <w:t xml:space="preserve">– When a USP Endpoint that receives a USP Record fails to buffer or successfully process (e.g., decode, decrypt, retransmit) the USP Endpoint MUST start a new Session Context.</w:t>
+      </w:r>
+    </w:p>
+    <w:p>
+      <w:pPr>
+        <w:pStyle w:val="Heading5"/>
+      </w:pPr>
+      <w:bookmarkStart w:id="37" w:name="usp-record-retransmission"/>
+      <w:bookmarkEnd w:id="37"/>
+      <w:r>
+        <w:t xml:space="preserve">USP Record Retransmission</w:t>
+      </w:r>
+    </w:p>
+    <w:p>
+      <w:pPr>
+        <w:pStyle w:val="FirstParagraph"/>
+      </w:pPr>
+    </w:p>
+    <w:p>
+      <w:pPr>
+        <w:pStyle w:val="BodyText"/>
+      </w:pPr>
+      <w:r>
+        <w:t xml:space="preserve">An Agent or Controller can request to receive USP Records that it deems as missing at any time within the Session Context. The originating USP Endpoint requests a USP Record from the receiving USP Endpoint by placing the sequence identifier of the requested USP Record in the</w:t>
+      </w:r>
+      <w:r>
+        <w:t xml:space="preserve"> </w:t>
+      </w:r>
+      <w:r>
+        <w:rPr>
+          <w:rStyle w:val="VerbatimChar"/>
+        </w:rPr>
+        <w:t xml:space="preserve">retransmid_id</w:t>
+      </w:r>
+      <w:r>
+        <w:t xml:space="preserve"> </w:t>
+      </w:r>
+      <w:r>
+        <w:t xml:space="preserve">element of the USP Record to be transmitted.</w:t>
+      </w:r>
+    </w:p>
+    <w:p>
+      <w:pPr>
+        <w:pStyle w:val="BodyText"/>
+      </w:pPr>
+      <w:r>
+        <w:t xml:space="preserve">The receiving USP Endpoint will determine if USP Record exists and then re-send the USP Record to the originating USP Endpoint.</w:t>
+      </w:r>
+    </w:p>
+    <w:p>
+      <w:pPr>
+        <w:pStyle w:val="BodyText"/>
+      </w:pPr>
+      <w:r>
+        <w:t xml:space="preserve">If the USP Record doesn't exist, the USP Endpoint that received the USP Record will consider the USP Record as failed and perform the failure processing a defined in section Failure Handling of Received USP Records.</w:t>
+      </w:r>
+    </w:p>
+    <w:p>
+      <w:pPr>
+        <w:pStyle w:val="BodyText"/>
+      </w:pPr>
+      <w:r>
+        <w:t xml:space="preserve">To guard against excessive requests to retransmit a specific USP Record, the USP Endpoint checks to see if the number of times the USP Record has been retransmitted is greater than or equal to maximum times a USP Record can be retransmitted as defined in the</w:t>
+      </w:r>
+      <w:r>
+        <w:t xml:space="preserve"> </w:t>
+      </w:r>
+      <w:r>
+        <w:rPr>
+          <w:rStyle w:val="VerbatimChar"/>
+        </w:rPr>
+        <w:t xml:space="preserve">MaxRetransmitTries</w:t>
+      </w:r>
+      <w:r>
+        <w:t xml:space="preserve"> </w:t>
+      </w:r>
+      <w:r>
+        <w:t xml:space="preserve">Parameter. If this condition is met, then the USP Endpoint that received the USP Record with the retransmit request will consider the USP Record as failed and perform the failure processing a defined in section Failure Handling of Received USP Records.</w:t>
+      </w:r>
+    </w:p>
+    <w:p>
+      <w:pPr>
+        <w:pStyle w:val="Heading4"/>
+      </w:pPr>
+      <w:bookmarkStart w:id="38" w:name="guidelines-for-handling-session-context-restarts"/>
+      <w:bookmarkEnd w:id="38"/>
+      <w:r>
+        <w:t xml:space="preserve">Guidelines for Handling Session Context Restarts</w:t>
+      </w:r>
+    </w:p>
+    <w:p>
+      <w:pPr>
+        <w:pStyle w:val="FirstParagraph"/>
+      </w:pPr>
+      <w:r>
+        <w:t xml:space="preserve">A Session Context can be restarted for a number of reasons (e.g., sequence id exhaustion, errors, manual request). When a Session Context is restarted, the USP Endpoints could have USP Records that have not been transmitted, received or processed. This section provides guidance for USP Endpoints when the Session Context is restarted.</w:t>
+      </w:r>
+    </w:p>
+    <w:p>
+      <w:pPr>
+        <w:pStyle w:val="BodyText"/>
+      </w:pPr>
+      <w:r>
+        <w:t xml:space="preserve">The originating endpoint is responsible to recovering from USP records that were not transmitted.</w:t>
+      </w:r>
+    </w:p>
+    <w:p>
+      <w:pPr>
+        <w:pStyle w:val="BodyText"/>
+      </w:pPr>
+      <w:r>
+        <w:rPr>
+          <w:b/>
+        </w:rPr>
+        <w:t xml:space="preserve">R-E2E.23</w:t>
+      </w:r>
+      <w:r>
+        <w:t xml:space="preserve"> </w:t>
+      </w:r>
+      <w:r>
+        <w:t xml:space="preserve">– For USP Records that have been received, but the USP Endpoint has not yet processed when the Session Context is restarted, the receiving USP endpoint is not responsible for USP Records that it has not communicated to the originating USP Endpoint via the</w:t>
+      </w:r>
+      <w:r>
+        <w:t xml:space="preserve"> </w:t>
+      </w:r>
+      <w:r>
+        <w:rPr>
+          <w:rStyle w:val="VerbatimChar"/>
+        </w:rPr>
+        <w:t xml:space="preserve">expected_id</w:t>
+      </w:r>
+      <w:r>
+        <w:t xml:space="preserve"> </w:t>
+      </w:r>
+      <w:r>
+        <w:t xml:space="preserve">element but MUST successfully process the USP Record through the</w:t>
+      </w:r>
+      <w:r>
+        <w:t xml:space="preserve"> </w:t>
+      </w:r>
+      <w:r>
+        <w:rPr>
+          <w:rStyle w:val="VerbatimChar"/>
+        </w:rPr>
+        <w:t xml:space="preserve">expected_id</w:t>
+      </w:r>
+      <w:r>
+        <w:t xml:space="preserve"> </w:t>
+      </w:r>
+      <w:r>
+        <w:t xml:space="preserve">element.</w:t>
+      </w:r>
+    </w:p>
+    <w:p>
+      <w:pPr>
+        <w:pStyle w:val="BodyText"/>
+      </w:pPr>
+      <w:r>
+        <w:t xml:space="preserve">When a USP Endpoint receives a USP Record that cannot pass an integrity check or have a correct value in the</w:t>
+      </w:r>
+      <w:r>
+        <w:t xml:space="preserve"> </w:t>
+      </w:r>
+      <w:r>
+        <w:rPr>
+          <w:rStyle w:val="VerbatimChar"/>
+        </w:rPr>
+        <w:t xml:space="preserve">session_id</w:t>
+      </w:r>
+      <w:r>
+        <w:t xml:space="preserve"> </w:t>
+      </w:r>
+      <w:r>
+        <w:t xml:space="preserve">element, the Session Context is restarted.</w:t>
+      </w:r>
+    </w:p>
+    <w:p>
+      <w:pPr>
+        <w:pStyle w:val="BodyText"/>
+      </w:pPr>
+      <w:r>
+        <w:rPr>
+          <w:b/>
+        </w:rPr>
+        <w:t xml:space="preserve">R-E2E.24</w:t>
+      </w:r>
+      <w:r>
+        <w:t xml:space="preserve"> </w:t>
+      </w:r>
+      <w:r>
+        <w:t xml:space="preserve">– USP Records that do not pass integrity checks MUST be silently ignored and the receiving USP Endpoint MUST restarted the Session Context.</w:t>
+      </w:r>
+    </w:p>
+    <w:p>
+      <w:pPr>
+        <w:pStyle w:val="BodyText"/>
+      </w:pPr>
+      <w:r>
+        <w:t xml:space="preserve">This allows keys to be distributed and enabled under the old session keys and then request a session restarted under the new keys.</w:t>
+      </w:r>
+    </w:p>
+    <w:p>
+      <w:pPr>
+        <w:pStyle w:val="BodyText"/>
+      </w:pPr>
+      <w:r>
+        <w:rPr>
+          <w:b/>
+        </w:rPr>
+        <w:t xml:space="preserve">R-E2E.25</w:t>
+      </w:r>
+      <w:r>
+        <w:t xml:space="preserve"> </w:t>
+      </w:r>
+      <w:r>
+        <w:t xml:space="preserve">– USP Records that pass the integrity check but have an invalid value in the</w:t>
+      </w:r>
+      <w:r>
+        <w:t xml:space="preserve"> </w:t>
+      </w:r>
+      <w:r>
+        <w:rPr>
+          <w:rStyle w:val="VerbatimChar"/>
+        </w:rPr>
+        <w:t xml:space="preserve">session_id</w:t>
+      </w:r>
+      <w:r>
+        <w:t xml:space="preserve"> </w:t>
+      </w:r>
+      <w:r>
+        <w:t xml:space="preserve">element MUST be silently ignored and the receiving USP Endpoint MUST restart the Session Context.</w:t>
+      </w:r>
+    </w:p>
+    <w:p>
+      <w:pPr>
+        <w:pStyle w:val="Heading3"/>
+      </w:pPr>
+      <w:bookmarkStart w:id="39" w:name="segmented-message-exchange"/>
+      <w:bookmarkEnd w:id="39"/>
+      <w:r>
+        <w:t xml:space="preserve">Segmented Message Exchange</w:t>
+      </w:r>
+    </w:p>
+    <w:p>
+      <w:pPr>
+        <w:pStyle w:val="FirstParagraph"/>
+      </w:pPr>
+      <w:r>
+        <w:t xml:space="preserve">In many complex deployments, a USP Message will be transferred across Message Transfer Protocol (MTP) proxies that are used to forward the USP Message between Controllers and Agents that use different transport protocols.</w:t>
+      </w:r>
+    </w:p>
+    <w:p>
+      <w:pPr>
+        <w:pStyle w:val="BodyText"/>
+      </w:pPr>
+    </w:p>
+    <w:p>
+      <w:pPr>
+        <w:pStyle w:val="BodyText"/>
+      </w:pPr>
+      <w:r>
+        <w:t xml:space="preserve">Figure E2E.2 – Example E2E Deployment Scenario</w:t>
+      </w:r>
+    </w:p>
+    <w:p>
+      <w:pPr>
+        <w:pStyle w:val="BodyText"/>
+      </w:pPr>
+      <w:r>
+        <w:t xml:space="preserve">Since USP can use different types of MTPs, some MTPs place a constraint on the size of the USP Message that it can transport. For example, in the above figure, if the ACS Controller would want to exchange USP Messages with the Smart Home Gateway, the STOMP and CoAP protocols would be used. Since many STOMP server and other broker MTP implementations have a constraint for the size of message that it can transfer, the Controller and Agent implements a mechanism to segment or break up the USP Message into small enough "chunks" that will permit transmission of the USP Message through the STOMP server and then be reassembled at the receiving endpoint. When this Segmentation and Reassembly function is performed by Controller and Agent, it removes the possibly that the message may be blocked (and typically) dropped by the intermediate transport servers. The Segmentation and Reassembly is described in the figure below the where the ACS Controller would segment the USP Message within the USP Record into segments of 64K bytes because in this example, the MTP's STOMP MTP endpoint can handle messages up to 64K bytes. The Smart Home Gateway would then reassemble the segments into the original USP Message.</w:t>
+      </w:r>
+    </w:p>
+    <w:p>
+      <w:pPr>
+        <w:pStyle w:val="BodyText"/>
+      </w:pPr>
+      <w:r>
+        <w:t xml:space="preserve">While the</w:t>
+      </w:r>
+      <w:r>
+        <w:t xml:space="preserve"> </w:t>
+      </w:r>
+      <w:r>
+        <w:rPr>
+          <w:rStyle w:val="VerbatimChar"/>
+        </w:rPr>
+        <w:t xml:space="preserve">sequence_id</w:t>
+      </w:r>
+      <w:r>
+        <w:t xml:space="preserve"> </w:t>
+      </w:r>
+      <w:r>
+        <w:t xml:space="preserve">element identifies the USP Record sequence identifier within the context of a Session Context and the</w:t>
+      </w:r>
+      <w:r>
+        <w:t xml:space="preserve"> </w:t>
+      </w:r>
+      <w:r>
+        <w:rPr>
+          <w:rStyle w:val="VerbatimChar"/>
+        </w:rPr>
+        <w:t xml:space="preserve">retransmit_id</w:t>
+      </w:r>
+      <w:r>
+        <w:t xml:space="preserve"> </w:t>
+      </w:r>
+      <w:r>
+        <w:t xml:space="preserve">element provides a means of a receiving USP Endpoint to indicate to the transmitting USP Endpoint that it needs a specific USP Record to ensure information elements are processed in a first-in-first-out (FIFO) manner, the Segmentation and Reassembly function allows multiple payloads to be segmented by the transmitting USP Endpoint and reassembled by the receiving USP Endpoint by augmenting the USP Record with additional information elements without changing the current semantics of the USP Record's field definitions. This is done using the</w:t>
+      </w:r>
+      <w:r>
+        <w:t xml:space="preserve"> </w:t>
+      </w:r>
+      <w:r>
+        <w:rPr>
+          <w:rStyle w:val="VerbatimChar"/>
+        </w:rPr>
+        <w:t xml:space="preserve">payload_sar_state</w:t>
+      </w:r>
+      <w:r>
+        <w:t xml:space="preserve"> </w:t>
+      </w:r>
+      <w:r>
+        <w:t xml:space="preserve">and</w:t>
       </w:r>
       <w:r>
         <w:t xml:space="preserve"> </w:t>
@@ -3094,119 +2926,90 @@
         <w:t xml:space="preserve"> </w:t>
       </w:r>
       <w:r>
-        <w:t xml:space="preserve">element. The integrity of the payload delineated is retained meaning that all segmentation does not occur across instances of the USP Record's</w:t>
-      </w:r>
-      <w:r>
-        <w:t xml:space="preserve"> </w:t>
-      </w:r>
-      <w:r>
-        <w:rPr>
-          <w:rStyle w:val="VerbatimChar"/>
-        </w:rPr>
-        <w:t xml:space="preserve">payload</w:t>
-      </w:r>
-      <w:r>
-        <w:t xml:space="preserve"> </w:t>
-      </w:r>
-      <w:r>
-        <w:t xml:space="preserve">element. The USP Record's</w:t>
-      </w:r>
-      <w:r>
-        <w:t xml:space="preserve"> </w:t>
-      </w:r>
-      <w:r>
-        <w:rPr>
-          <w:rStyle w:val="VerbatimChar"/>
-        </w:rPr>
-        <w:t xml:space="preserve">payload_sar_state</w:t>
-      </w:r>
-      <w:r>
-        <w:t xml:space="preserve"> </w:t>
-      </w:r>
-      <w:r>
-        <w:t xml:space="preserve">will either indicate that segmentation has begun or isprocess. The</w:t>
-      </w:r>
-      <w:r>
-        <w:t xml:space="preserve"> </w:t>
-      </w:r>
-      <w:r>
-        <w:rPr>
-          <w:rStyle w:val="VerbatimChar"/>
-        </w:rPr>
-        <w:t xml:space="preserve">payload_sar_state</w:t>
-      </w:r>
-      <w:r>
-        <w:t xml:space="preserve"> </w:t>
-      </w:r>
-      <w:r>
-        <w:t xml:space="preserve">element's is set to begin when the first instance of the</w:t>
-      </w:r>
-      <w:r>
-        <w:t xml:space="preserve"> </w:t>
-      </w:r>
-      <w:r>
-        <w:rPr>
-          <w:rStyle w:val="VerbatimChar"/>
-        </w:rPr>
-        <w:t xml:space="preserve">payload</w:t>
-      </w:r>
-      <w:r>
-        <w:t xml:space="preserve"> </w:t>
-      </w:r>
-      <w:r>
-        <w:t xml:space="preserve">element is segmented. Subsequent USP Record's</w:t>
-      </w:r>
-      <w:r>
-        <w:t xml:space="preserve"> </w:t>
-      </w:r>
-      <w:r>
-        <w:rPr>
-          <w:rStyle w:val="VerbatimChar"/>
-        </w:rPr>
-        <w:t xml:space="preserve">payload_sar_state</w:t>
-      </w:r>
-      <w:r>
-        <w:t xml:space="preserve"> </w:t>
-      </w:r>
-      <w:r>
-        <w:t xml:space="preserve">is set to</w:t>
-      </w:r>
-      <w:r>
-        <w:t xml:space="preserve"> </w:t>
-      </w:r>
-      <w:r>
-        <w:rPr>
-          <w:rStyle w:val="VerbatimChar"/>
-        </w:rPr>
-        <w:t xml:space="preserve">2 – Segmentation in process</w:t>
-      </w:r>
-      <w:r>
-        <w:t xml:space="preserve"> </w:t>
-      </w:r>
-      <w:r>
-        <w:t xml:space="preserve">unless it is the final USP Record.</w:t>
-      </w:r>
-    </w:p>
-    <w:p>
-      <w:pPr>
-        <w:pStyle w:val="Compact"/>
-        <w:numPr>
-          <w:numId w:val="1005"/>
-          <w:ilvl w:val="0"/>
-        </w:numPr>
-      </w:pPr>
-      <w:r>
-        <w:t xml:space="preserve">The final USP Record indicates that the segmentation is complete.</w:t>
+        <w:t xml:space="preserve">elements in the USP Record to indicate status of the segmentation and reassembly procedure. This status along with the existing</w:t>
+      </w:r>
+      <w:r>
+        <w:t xml:space="preserve"> </w:t>
+      </w:r>
+      <w:r>
+        <w:rPr>
+          <w:rStyle w:val="VerbatimChar"/>
+        </w:rPr>
+        <w:t xml:space="preserve">sequence_id</w:t>
+      </w:r>
+      <w:r>
+        <w:t xml:space="preserve">,</w:t>
+      </w:r>
+      <w:r>
+        <w:t xml:space="preserve"> </w:t>
+      </w:r>
+      <w:r>
+        <w:rPr>
+          <w:rStyle w:val="VerbatimChar"/>
+        </w:rPr>
+        <w:t xml:space="preserve">expected_id</w:t>
+      </w:r>
+      <w:r>
+        <w:t xml:space="preserve"> </w:t>
+      </w:r>
+      <w:r>
+        <w:t xml:space="preserve">and</w:t>
+      </w:r>
+      <w:r>
+        <w:t xml:space="preserve"> </w:t>
+      </w:r>
+      <w:r>
+        <w:rPr>
+          <w:rStyle w:val="VerbatimChar"/>
+        </w:rPr>
+        <w:t xml:space="preserve">retransmit_id</w:t>
+      </w:r>
+      <w:r>
+        <w:t xml:space="preserve"> </w:t>
+      </w:r>
+      <w:r>
+        <w:t xml:space="preserve">elements and the foreknowledge of the E2E maximum transmission unit MaxUSP RecordSize Parameter in the Agent's Controller table provide the information needed for two USP Endpoints to perform segmentation and reassembly of payloads conveyed by USP Records. In doing so, the constraint imposed by MTP Endpoints (that could be intermediate MTP endpoints) that do not have segmentation and reassembly capabilities are alleviated. USP Records of any size can now be conveyed across any USP MTP endpoint as depicted below:</w:t>
+      </w:r>
+    </w:p>
+    <w:p>
+      <w:pPr>
+        <w:pStyle w:val="BodyText"/>
+      </w:pPr>
+    </w:p>
+    <w:p>
+      <w:pPr>
+        <w:pStyle w:val="BodyText"/>
+      </w:pPr>
+      <w:r>
+        <w:t xml:space="preserve">Figure E2E.3 – E2E Segmentation and Reassembly</w:t>
+      </w:r>
+    </w:p>
+    <w:p>
+      <w:pPr>
+        <w:pStyle w:val="Heading4"/>
+      </w:pPr>
+      <w:bookmarkStart w:id="40" w:name="sar-function-algorithm"/>
+      <w:bookmarkEnd w:id="40"/>
+      <w:r>
+        <w:t xml:space="preserve">SAR function algorithm</w:t>
+      </w:r>
+    </w:p>
+    <w:p>
+      <w:pPr>
+        <w:pStyle w:val="FirstParagraph"/>
+      </w:pPr>
+      <w:r>
+        <w:t xml:space="preserve">The following algorithm is used to provide the SAR function.</w:t>
       </w:r>
     </w:p>
     <w:p>
       <w:pPr>
         <w:pStyle w:val="Heading5"/>
       </w:pPr>
-      <w:bookmarkStart w:id="42" w:name="receiving-endpoint"/>
-      <w:bookmarkEnd w:id="42"/>
-      <w:r>
-        <w:t xml:space="preserve">Receiving Endpoint</w:t>
+      <w:bookmarkStart w:id="41" w:name="originating-usp-endpoint"/>
+      <w:bookmarkEnd w:id="41"/>
+      <w:r>
+        <w:t xml:space="preserve">Originating USP Endpoint</w:t>
       </w:r>
     </w:p>
     <w:p>
@@ -3214,7 +3017,7 @@
         <w:pStyle w:val="FirstParagraph"/>
       </w:pPr>
       <w:r>
-        <w:t xml:space="preserve">For each USP Message reassemble the segmented payload:</w:t>
+        <w:t xml:space="preserve">For each USP Message segment the Payload:</w:t>
       </w:r>
     </w:p>
     <w:p>
@@ -3226,46 +3029,16 @@
         </w:numPr>
       </w:pPr>
       <w:r>
-        <w:t xml:space="preserve">When a USP Record that indicates segmentation has started, store the USP Records until a USP Record is indicated to be complete. A completed segmentation is where the USP Record's</w:t>
-      </w:r>
-      <w:r>
-        <w:t xml:space="preserve"> </w:t>
-      </w:r>
-      <w:r>
-        <w:rPr>
-          <w:rStyle w:val="VerbatimChar"/>
-        </w:rPr>
-        <w:t xml:space="preserve">payload_sar_state</w:t>
-      </w:r>
-      <w:r>
-        <w:t xml:space="preserve"> </w:t>
-      </w:r>
-      <w:r>
-        <w:t xml:space="preserve">and</w:t>
-      </w:r>
-      <w:r>
-        <w:t xml:space="preserve"> </w:t>
-      </w:r>
-      <w:r>
-        <w:rPr>
-          <w:rStyle w:val="VerbatimChar"/>
-        </w:rPr>
-        <w:t xml:space="preserve">payloadrec_sar_state</w:t>
-      </w:r>
-      <w:r>
-        <w:t xml:space="preserve"> </w:t>
-      </w:r>
-      <w:r>
-        <w:t xml:space="preserve">have a value of</w:t>
-      </w:r>
-      <w:r>
-        <w:t xml:space="preserve"> </w:t>
-      </w:r>
-      <w:r>
-        <w:rPr>
-          <w:rStyle w:val="VerbatimChar"/>
-        </w:rPr>
-        <w:t xml:space="preserve">3 – Complete segmentation</w:t>
+        <w:t xml:space="preserve">Prepare the USP Message (e.g., secure the message) where the number of payload datagrams (e.g., TLS Records) + the size of the USP Record doesn't exceed the</w:t>
+      </w:r>
+      <w:r>
+        <w:t xml:space="preserve"> </w:t>
+      </w:r>
+      <w:r>
+        <w:rPr>
+          <w:rStyle w:val="VerbatimChar"/>
+        </w:rPr>
+        <w:t xml:space="preserve">E2EMTU</w:t>
       </w:r>
       <w:r>
         <w:t xml:space="preserve">.</w:t>
@@ -3276,6 +3049,234 @@
         <w:pStyle w:val="Compact"/>
         <w:numPr>
           <w:numId w:val="1006"/>
+          <w:ilvl w:val="0"/>
+        </w:numPr>
+      </w:pPr>
+      <w:r>
+        <w:t xml:space="preserve">Indicate the start of the segmentation and transmit the first USP Record using the procedures defined in section USP Record Message Exchange.</w:t>
+      </w:r>
+    </w:p>
+    <w:p>
+      <w:pPr>
+        <w:pStyle w:val="Compact"/>
+        <w:numPr>
+          <w:numId w:val="1006"/>
+          <w:ilvl w:val="0"/>
+        </w:numPr>
+      </w:pPr>
+      <w:r>
+        <w:t xml:space="preserve">For each instance of the USP Record's</w:t>
+      </w:r>
+      <w:r>
+        <w:t xml:space="preserve"> </w:t>
+      </w:r>
+      <w:r>
+        <w:rPr>
+          <w:rStyle w:val="VerbatimChar"/>
+        </w:rPr>
+        <w:t xml:space="preserve">payload</w:t>
+      </w:r>
+      <w:r>
+        <w:t xml:space="preserve"> </w:t>
+      </w:r>
+      <w:r>
+        <w:t xml:space="preserve">element's record, segment the payload record indicating the start, in-process and completion status of the payload record in the USP Records's</w:t>
+      </w:r>
+      <w:r>
+        <w:t xml:space="preserve"> </w:t>
+      </w:r>
+      <w:r>
+        <w:rPr>
+          <w:rStyle w:val="VerbatimChar"/>
+        </w:rPr>
+        <w:t xml:space="preserve">payloadrec_sar_state</w:t>
+      </w:r>
+      <w:r>
+        <w:t xml:space="preserve"> </w:t>
+      </w:r>
+      <w:r>
+        <w:t xml:space="preserve">element. The integrity of the payload delineated is retained meaning that all segmentation does not occur across instances of the USP Record's</w:t>
+      </w:r>
+      <w:r>
+        <w:t xml:space="preserve"> </w:t>
+      </w:r>
+      <w:r>
+        <w:rPr>
+          <w:rStyle w:val="VerbatimChar"/>
+        </w:rPr>
+        <w:t xml:space="preserve">payload</w:t>
+      </w:r>
+      <w:r>
+        <w:t xml:space="preserve"> </w:t>
+      </w:r>
+      <w:r>
+        <w:t xml:space="preserve">element. The USP Record's</w:t>
+      </w:r>
+      <w:r>
+        <w:t xml:space="preserve"> </w:t>
+      </w:r>
+      <w:r>
+        <w:rPr>
+          <w:rStyle w:val="VerbatimChar"/>
+        </w:rPr>
+        <w:t xml:space="preserve">payload_sar_state</w:t>
+      </w:r>
+      <w:r>
+        <w:t xml:space="preserve"> </w:t>
+      </w:r>
+      <w:r>
+        <w:t xml:space="preserve">will either indicate that segmentation has begun or isprocess. The</w:t>
+      </w:r>
+      <w:r>
+        <w:t xml:space="preserve"> </w:t>
+      </w:r>
+      <w:r>
+        <w:rPr>
+          <w:rStyle w:val="VerbatimChar"/>
+        </w:rPr>
+        <w:t xml:space="preserve">payload_sar_state</w:t>
+      </w:r>
+      <w:r>
+        <w:t xml:space="preserve"> </w:t>
+      </w:r>
+      <w:r>
+        <w:t xml:space="preserve">element's is set to begin when the first instance of the</w:t>
+      </w:r>
+      <w:r>
+        <w:t xml:space="preserve"> </w:t>
+      </w:r>
+      <w:r>
+        <w:rPr>
+          <w:rStyle w:val="VerbatimChar"/>
+        </w:rPr>
+        <w:t xml:space="preserve">payload</w:t>
+      </w:r>
+      <w:r>
+        <w:t xml:space="preserve"> </w:t>
+      </w:r>
+      <w:r>
+        <w:t xml:space="preserve">element is segmented. Subsequent USP Record's</w:t>
+      </w:r>
+      <w:r>
+        <w:t xml:space="preserve"> </w:t>
+      </w:r>
+      <w:r>
+        <w:rPr>
+          <w:rStyle w:val="VerbatimChar"/>
+        </w:rPr>
+        <w:t xml:space="preserve">payload_sar_state</w:t>
+      </w:r>
+      <w:r>
+        <w:t xml:space="preserve"> </w:t>
+      </w:r>
+      <w:r>
+        <w:t xml:space="preserve">is set to</w:t>
+      </w:r>
+      <w:r>
+        <w:t xml:space="preserve"> </w:t>
+      </w:r>
+      <w:r>
+        <w:rPr>
+          <w:rStyle w:val="VerbatimChar"/>
+        </w:rPr>
+        <w:t xml:space="preserve">2 – Segmentation in process</w:t>
+      </w:r>
+      <w:r>
+        <w:t xml:space="preserve"> </w:t>
+      </w:r>
+      <w:r>
+        <w:t xml:space="preserve">unless it is the final USP Record.</w:t>
+      </w:r>
+    </w:p>
+    <w:p>
+      <w:pPr>
+        <w:pStyle w:val="Compact"/>
+        <w:numPr>
+          <w:numId w:val="1006"/>
+          <w:ilvl w:val="0"/>
+        </w:numPr>
+      </w:pPr>
+      <w:r>
+        <w:t xml:space="preserve">The final USP Record indicates that the segmentation is complete.</w:t>
+      </w:r>
+    </w:p>
+    <w:p>
+      <w:pPr>
+        <w:pStyle w:val="Heading5"/>
+      </w:pPr>
+      <w:bookmarkStart w:id="42" w:name="receiving-endpoint"/>
+      <w:bookmarkEnd w:id="42"/>
+      <w:r>
+        <w:t xml:space="preserve">Receiving Endpoint</w:t>
+      </w:r>
+    </w:p>
+    <w:p>
+      <w:pPr>
+        <w:pStyle w:val="FirstParagraph"/>
+      </w:pPr>
+      <w:r>
+        <w:t xml:space="preserve">For each USP Message reassemble the segmented payload:</w:t>
+      </w:r>
+    </w:p>
+    <w:p>
+      <w:pPr>
+        <w:pStyle w:val="Compact"/>
+        <w:numPr>
+          <w:numId w:val="1007"/>
+          <w:ilvl w:val="0"/>
+        </w:numPr>
+      </w:pPr>
+      <w:r>
+        <w:t xml:space="preserve">When a USP Record that indicates segmentation has started, store the USP Records until a USP Record is indicated to be complete. A completed segmentation is where the USP Record's</w:t>
+      </w:r>
+      <w:r>
+        <w:t xml:space="preserve"> </w:t>
+      </w:r>
+      <w:r>
+        <w:rPr>
+          <w:rStyle w:val="VerbatimChar"/>
+        </w:rPr>
+        <w:t xml:space="preserve">payload_sar_state</w:t>
+      </w:r>
+      <w:r>
+        <w:t xml:space="preserve"> </w:t>
+      </w:r>
+      <w:r>
+        <w:t xml:space="preserve">and</w:t>
+      </w:r>
+      <w:r>
+        <w:t xml:space="preserve"> </w:t>
+      </w:r>
+      <w:r>
+        <w:rPr>
+          <w:rStyle w:val="VerbatimChar"/>
+        </w:rPr>
+        <w:t xml:space="preserve">payloadrec_sar_state</w:t>
+      </w:r>
+      <w:r>
+        <w:t xml:space="preserve"> </w:t>
+      </w:r>
+      <w:r>
+        <w:t xml:space="preserve">have a value of</w:t>
+      </w:r>
+      <w:r>
+        <w:t xml:space="preserve"> </w:t>
+      </w:r>
+      <w:r>
+        <w:rPr>
+          <w:rStyle w:val="VerbatimChar"/>
+        </w:rPr>
+        <w:t xml:space="preserve">3 – Complete segmentation</w:t>
+      </w:r>
+      <w:r>
+        <w:t xml:space="preserve">.</w:t>
+      </w:r>
+    </w:p>
+    <w:p>
+      <w:pPr>
+        <w:pStyle w:val="Compact"/>
+        <w:numPr>
+          <w:numId w:val="1007"/>
           <w:ilvl w:val="0"/>
         </w:numPr>
       </w:pPr>
@@ -3304,7 +3305,7 @@
       <w:pPr>
         <w:pStyle w:val="Compact"/>
         <w:numPr>
-          <w:numId w:val="1006"/>
+          <w:numId w:val="1007"/>
           <w:ilvl w:val="0"/>
         </w:numPr>
       </w:pPr>
@@ -3361,7 +3362,7 @@
       <w:pPr>
         <w:pStyle w:val="Compact"/>
         <w:numPr>
-          <w:numId w:val="1006"/>
+          <w:numId w:val="1007"/>
           <w:ilvl w:val="0"/>
         </w:numPr>
       </w:pPr>
@@ -3447,7 +3448,7 @@
         <w:rPr>
           <w:b/>
         </w:rPr>
-        <w:t xml:space="preserve">R-E2E.29</w:t>
+        <w:t xml:space="preserve">R-E2E.26</w:t>
       </w:r>
       <w:r>
         <w:t xml:space="preserve"> </w:t>
@@ -3545,7 +3546,7 @@
         <w:rPr>
           <w:b/>
         </w:rPr>
-        <w:t xml:space="preserve">R-E2E.30</w:t>
+        <w:t xml:space="preserve">R-E2E.27</w:t>
       </w:r>
       <w:r>
         <w:t xml:space="preserve"> </w:t>
@@ -3620,7 +3621,7 @@
         <w:rPr>
           <w:b/>
         </w:rPr>
-        <w:t xml:space="preserve">R-E2E.31</w:t>
+        <w:t xml:space="preserve">R-E2E.28</w:t>
       </w:r>
       <w:r>
         <w:t xml:space="preserve"> </w:t>
@@ -3655,7 +3656,7 @@
         <w:rPr>
           <w:b/>
         </w:rPr>
-        <w:t xml:space="preserve">R-E2E.32</w:t>
+        <w:t xml:space="preserve">R-E2E.29</w:t>
       </w:r>
       <w:r>
         <w:t xml:space="preserve"> </w:t>
@@ -3722,58 +3723,58 @@
         <w:rPr>
           <w:b/>
         </w:rPr>
+        <w:t xml:space="preserve">R-E2E.30</w:t>
+      </w:r>
+      <w:r>
+        <w:t xml:space="preserve"> </w:t>
+      </w:r>
+      <w:r>
+        <w:t xml:space="preserve">– When the integrity of the USP Record is protected and a USP Endpoint transmits a USP Record, the USP Endpoint MUST generate a MAC using the SHA-256 HMAC algorithm for the non-payload portion of the USP Record.</w:t>
+      </w:r>
+    </w:p>
+    <w:p>
+      <w:pPr>
+        <w:pStyle w:val="BodyText"/>
+      </w:pPr>
+      <w:r>
+        <w:rPr>
+          <w:b/>
+        </w:rPr>
+        <w:t xml:space="preserve">R-E2E.31</w:t>
+      </w:r>
+      <w:r>
+        <w:t xml:space="preserve"> </w:t>
+      </w:r>
+      <w:r>
+        <w:t xml:space="preserve">– When the integrity of the USP Record is protected and a USP Endpoint receives a USP Record, the USP Endpoint MUST verify the MAC using the SHA-256 HMAC algorithm for the non-payload portion of the USP Record.</w:t>
+      </w:r>
+    </w:p>
+    <w:p>
+      <w:pPr>
+        <w:pStyle w:val="BodyText"/>
+      </w:pPr>
+      <w:r>
+        <w:rPr>
+          <w:b/>
+        </w:rPr>
+        <w:t xml:space="preserve">R-E2E.32</w:t>
+      </w:r>
+      <w:r>
+        <w:t xml:space="preserve"> </w:t>
+      </w:r>
+      <w:r>
+        <w:t xml:space="preserve">– When the integrity of the USP Record is protected, when generating or validating the MAC of the USP Record, the sequence of the non-payload fields MUST use the field identifier of the USP Record's protobuf specification proceeding from lowest to highest.</w:t>
+      </w:r>
+    </w:p>
+    <w:p>
+      <w:pPr>
+        <w:pStyle w:val="BodyText"/>
+      </w:pPr>
+      <w:r>
+        <w:rPr>
+          <w:b/>
+        </w:rPr>
         <w:t xml:space="preserve">R-E2E.33</w:t>
-      </w:r>
-      <w:r>
-        <w:t xml:space="preserve"> </w:t>
-      </w:r>
-      <w:r>
-        <w:t xml:space="preserve">– When the integrity of the USP Record is protected and a USP Endpoint transmits a USP Record, the USP Endpoint MUST generate a MAC using the SHA-256 HMAC algorithm for the non-payload portion of the USP Record.</w:t>
-      </w:r>
-    </w:p>
-    <w:p>
-      <w:pPr>
-        <w:pStyle w:val="BodyText"/>
-      </w:pPr>
-      <w:r>
-        <w:rPr>
-          <w:b/>
-        </w:rPr>
-        <w:t xml:space="preserve">R-E2E.34</w:t>
-      </w:r>
-      <w:r>
-        <w:t xml:space="preserve"> </w:t>
-      </w:r>
-      <w:r>
-        <w:t xml:space="preserve">– When the integrity of the USP Record is protected and a USP Endpoint receives a USP Record, the USP Endpoint MUST verify the MAC using the SHA-256 HMAC algorithm for the non-payload portion of the USP Record.</w:t>
-      </w:r>
-    </w:p>
-    <w:p>
-      <w:pPr>
-        <w:pStyle w:val="BodyText"/>
-      </w:pPr>
-      <w:r>
-        <w:rPr>
-          <w:b/>
-        </w:rPr>
-        <w:t xml:space="preserve">R-E2E.35</w:t>
-      </w:r>
-      <w:r>
-        <w:t xml:space="preserve"> </w:t>
-      </w:r>
-      <w:r>
-        <w:t xml:space="preserve">– When the integrity of the USP Record is protected, when generating or validating the MAC of the USP Record, the sequence of the non-payload fields MUST use the field identifier of the USP Record's protobuf specification proceeding from lowest to highest.</w:t>
-      </w:r>
-    </w:p>
-    <w:p>
-      <w:pPr>
-        <w:pStyle w:val="BodyText"/>
-      </w:pPr>
-      <w:r>
-        <w:rPr>
-          <w:b/>
-        </w:rPr>
-        <w:t xml:space="preserve">R-E2E.36</w:t>
       </w:r>
       <w:r>
         <w:t xml:space="preserve"> </w:t>
@@ -3804,13 +3805,64 @@
         <w:rPr>
           <w:b/>
         </w:rPr>
+        <w:t xml:space="preserve">R-E2E.34</w:t>
+      </w:r>
+      <w:r>
+        <w:t xml:space="preserve"> </w:t>
+      </w:r>
+      <w:r>
+        <w:t xml:space="preserve">– When the integrity of the USP Record is protected, when generating or validating the MAC of the USP Record, the USP Endpoint MUST use the application context information value of "USP_Record".</w:t>
+      </w:r>
+    </w:p>
+    <w:p>
+      <w:pPr>
+        <w:pStyle w:val="BodyText"/>
+      </w:pPr>
+      <w:r>
+        <w:rPr>
+          <w:b/>
+        </w:rPr>
+        <w:t xml:space="preserve">R-E2E.35</w:t>
+      </w:r>
+      <w:r>
+        <w:t xml:space="preserve"> </w:t>
+      </w:r>
+      <w:r>
+        <w:t xml:space="preserve">– When the integrity of the USP Record is protected, when generating or validating the MAC of the USP Record, the USP Endpoint MUST use the MAC length of 32.</w:t>
+      </w:r>
+    </w:p>
+    <w:p>
+      <w:pPr>
+        <w:pStyle w:val="BodyText"/>
+      </w:pPr>
+      <w:r>
+        <w:rPr>
+          <w:b/>
+        </w:rPr>
+        <w:t xml:space="preserve">R-E2E.36</w:t>
+      </w:r>
+      <w:r>
+        <w:t xml:space="preserve"> </w:t>
+      </w:r>
+      <w:r>
+        <w:t xml:space="preserve">– When the integrity of the USP Record is protected, when generating or validating the MAC of the USP Record and the USP Endpoint uses TLS to secure the payload of the USP Record, the USP Endpoint MUST derive the key from the negotiated TLS session's master key.</w:t>
+      </w:r>
+    </w:p>
+    <w:p>
+      <w:pPr>
+        <w:pStyle w:val="BodyText"/>
+      </w:pPr>
+      <w:r>
+        <w:rPr>
+          <w:b/>
+        </w:rPr>
         <w:t xml:space="preserve">R-E2E.37</w:t>
       </w:r>
       <w:r>
         <w:t xml:space="preserve"> </w:t>
       </w:r>
       <w:r>
-        <w:t xml:space="preserve">– When the integrity of the USP Record is protected, when generating or validating the MAC of the USP Record, the USP Endpoint MUST use the application context information value of "USP_Record".</w:t>
+        <w:t xml:space="preserve">– When the integrity of the USP Record is protected, when generating the MAC of the USP Record and the USP Endpoint uses TLS to secure the payload of the USP Record, the USP Agent MUST use TLS session's client random for the salt.</w:t>
       </w:r>
     </w:p>
     <w:p>
@@ -3827,7 +3879,15 @@
         <w:t xml:space="preserve"> </w:t>
       </w:r>
       <w:r>
-        <w:t xml:space="preserve">– When the integrity of the USP Record is protected, when generating or validating the MAC of the USP Record, the USP Endpoint MUST use the MAC length of 32.</w:t>
+        <w:t xml:space="preserve">– When the integrity of the USP Record is protected, when generating the MAC of the USP Record and the USP Endpoint uses TLS to secure the payload of the USP Record, the USP Controller MUST use TLS session's server random for the salt.</w:t>
+      </w:r>
+    </w:p>
+    <w:p>
+      <w:pPr>
+        <w:pStyle w:val="BodyText"/>
+      </w:pPr>
+      <w:r>
+        <w:t xml:space="preserve">In certain scenarios (e.g., unprotected payload, prior to establishment of the TLS Session) the key and salt inputs are not available to be used for MAC generation or validation. In these scenarios, the USP Endpoints that establish the E2E Session have a pre-shared key and the salt value is left empty.</w:t>
       </w:r>
     </w:p>
     <w:p>
@@ -3839,65 +3899,6 @@
           <w:b/>
         </w:rPr>
         <w:t xml:space="preserve">R-E2E.39</w:t>
-      </w:r>
-      <w:r>
-        <w:t xml:space="preserve"> </w:t>
-      </w:r>
-      <w:r>
-        <w:t xml:space="preserve">– When the integrity of the USP Record is protected, when generating or validating the MAC of the USP Record and the USP Endpoint uses TLS to secure the payload of the USP Record, the USP Endpoint MUST derive the key from the negotiated TLS session's master key.</w:t>
-      </w:r>
-    </w:p>
-    <w:p>
-      <w:pPr>
-        <w:pStyle w:val="BodyText"/>
-      </w:pPr>
-      <w:r>
-        <w:rPr>
-          <w:b/>
-        </w:rPr>
-        <w:t xml:space="preserve">R-E2E.40</w:t>
-      </w:r>
-      <w:r>
-        <w:t xml:space="preserve"> </w:t>
-      </w:r>
-      <w:r>
-        <w:t xml:space="preserve">– When the integrity of the USP Record is protected, when generating the MAC of the USP Record and the USP Endpoint uses TLS to secure the payload of the USP Record, the USP Agent MUST use TLS session's client random for the salt.</w:t>
-      </w:r>
-    </w:p>
-    <w:p>
-      <w:pPr>
-        <w:pStyle w:val="BodyText"/>
-      </w:pPr>
-      <w:r>
-        <w:rPr>
-          <w:b/>
-        </w:rPr>
-        <w:t xml:space="preserve">R-E2E.41</w:t>
-      </w:r>
-      <w:r>
-        <w:t xml:space="preserve"> </w:t>
-      </w:r>
-      <w:r>
-        <w:t xml:space="preserve">– When the integrity of the USP Record is protected, when generating the MAC of the USP Record and the USP Endpoint uses TLS to secure the payload of the USP Record, the USP Controller MUST use TLS session's server random for the salt.</w:t>
-      </w:r>
-    </w:p>
-    <w:p>
-      <w:pPr>
-        <w:pStyle w:val="BodyText"/>
-      </w:pPr>
-      <w:r>
-        <w:t xml:space="preserve">In certain scenarios (e.g., unprotected payload, prior to establishment of the TLS Session) the key and salt inputs are not available to be used for MAC generation or validation. In these scenarios, the USP Endpoints that establish the E2E Session have a pre-shared key and the salt value is left empty.</w:t>
-      </w:r>
-    </w:p>
-    <w:p>
-      <w:pPr>
-        <w:pStyle w:val="BodyText"/>
-      </w:pPr>
-      <w:r>
-        <w:rPr>
-          <w:b/>
-        </w:rPr>
-        <w:t xml:space="preserve">R-E2E.42</w:t>
       </w:r>
       <w:r>
         <w:t xml:space="preserve"> </w:t>
@@ -4038,7 +4039,7 @@
     </w:lvl>
   </w:abstractNum>
   <w:abstractNum w:abstractNumId="990">
-    <w:nsid w:val="e542edbf"/>
+    <w:nsid w:val="fbae0ad1"/>
     <w:multiLevelType w:val="multilevel"/>
     <w:lvl w:ilvl="0">
       <w:numFmt w:val="bullet"/>
@@ -4119,7 +4120,7 @@
     </w:lvl>
   </w:abstractNum>
   <w:abstractNum w:abstractNumId="991">
-    <w:nsid w:val="db846d8a"/>
+    <w:nsid w:val="38e0adb5"/>
     <w:multiLevelType w:val="multilevel"/>
     <w:lvl w:ilvl="0">
       <w:numFmt w:val="bullet"/>
@@ -4200,7 +4201,7 @@
     </w:lvl>
   </w:abstractNum>
   <w:abstractNum w:abstractNumId="99411">
-    <w:nsid w:val="4b075965"/>
+    <w:nsid w:val="bdddf517"/>
     <w:multiLevelType w:val="multilevel"/>
     <w:lvl w:ilvl="0">
       <w:start w:val="1"/>
@@ -4297,28 +4298,7 @@
     <w:abstractNumId w:val="991"/>
   </w:num>
   <w:num w:numId="1002">
-    <w:abstractNumId w:val="99411"/>
-    <w:lvlOverride w:ilvl="0">
-      <w:startOverride w:val="1"/>
-    </w:lvlOverride>
-    <w:lvlOverride w:ilvl="1">
-      <w:startOverride w:val="1"/>
-    </w:lvlOverride>
-    <w:lvlOverride w:ilvl="2">
-      <w:startOverride w:val="1"/>
-    </w:lvlOverride>
-    <w:lvlOverride w:ilvl="3">
-      <w:startOverride w:val="1"/>
-    </w:lvlOverride>
-    <w:lvlOverride w:ilvl="4">
-      <w:startOverride w:val="1"/>
-    </w:lvlOverride>
-    <w:lvlOverride w:ilvl="5">
-      <w:startOverride w:val="1"/>
-    </w:lvlOverride>
-    <w:lvlOverride w:ilvl="6">
-      <w:startOverride w:val="1"/>
-    </w:lvlOverride>
+    <w:abstractNumId w:val="991"/>
   </w:num>
   <w:num w:numId="1003">
     <w:abstractNumId w:val="99411"/>
@@ -4393,6 +4373,30 @@
     </w:lvlOverride>
   </w:num>
   <w:num w:numId="1006">
+    <w:abstractNumId w:val="99411"/>
+    <w:lvlOverride w:ilvl="0">
+      <w:startOverride w:val="1"/>
+    </w:lvlOverride>
+    <w:lvlOverride w:ilvl="1">
+      <w:startOverride w:val="1"/>
+    </w:lvlOverride>
+    <w:lvlOverride w:ilvl="2">
+      <w:startOverride w:val="1"/>
+    </w:lvlOverride>
+    <w:lvlOverride w:ilvl="3">
+      <w:startOverride w:val="1"/>
+    </w:lvlOverride>
+    <w:lvlOverride w:ilvl="4">
+      <w:startOverride w:val="1"/>
+    </w:lvlOverride>
+    <w:lvlOverride w:ilvl="5">
+      <w:startOverride w:val="1"/>
+    </w:lvlOverride>
+    <w:lvlOverride w:ilvl="6">
+      <w:startOverride w:val="1"/>
+    </w:lvlOverride>
+  </w:num>
+  <w:num w:numId="1007">
     <w:abstractNumId w:val="99411"/>
     <w:lvlOverride w:ilvl="0">
       <w:startOverride w:val="1"/>

</xml_diff>